<commit_message>
Process document made clean.
</commit_message>
<xml_diff>
--- a/leading technical debt/GROw.docx
+++ b/leading technical debt/GROw.docx
@@ -6,15 +6,13 @@
       <w:pPr>
         <w:jc w:val="center"/>
       </w:pPr>
-      <w:bookmarkStart w:id="0" w:name="_GoBack"/>
-      <w:bookmarkEnd w:id="0"/>
       <w:r>
         <w:rPr>
           <w:noProof/>
         </w:rPr>
         <w:drawing>
-          <wp:inline distT="0" distB="0" distL="0" distR="0" wp14:anchorId="3DFD73C7" wp14:editId="0EB4F2DB">
-            <wp:extent cx="4742392" cy="2201970"/>
+          <wp:inline distT="0" distB="0" distL="0" distR="0" wp14:anchorId="3DFD73C7" wp14:editId="59268DBC">
+            <wp:extent cx="5386387" cy="2500985"/>
             <wp:effectExtent l="0" t="0" r="0" b="0"/>
             <wp:docPr id="1" name="Picture 1"/>
             <wp:cNvGraphicFramePr>
@@ -30,7 +28,7 @@
                     </pic:cNvPicPr>
                   </pic:nvPicPr>
                   <pic:blipFill>
-                    <a:blip r:embed="rId5" cstate="print">
+                    <a:blip r:embed="rId7" cstate="print">
                       <a:extLst>
                         <a:ext uri="{28A0092B-C50C-407E-A947-70E740481C1C}">
                           <a14:useLocalDpi xmlns:a14="http://schemas.microsoft.com/office/drawing/2010/main" val="0"/>
@@ -45,7 +43,7 @@
                   <pic:spPr bwMode="auto">
                     <a:xfrm>
                       <a:off x="0" y="0"/>
-                      <a:ext cx="4746360" cy="2203812"/>
+                      <a:ext cx="5441999" cy="2526807"/>
                     </a:xfrm>
                     <a:prstGeom prst="rect">
                       <a:avLst/>
@@ -80,7 +78,8 @@
       <w:tblGrid>
         <w:gridCol w:w="1705"/>
         <w:gridCol w:w="360"/>
-        <w:gridCol w:w="8284"/>
+        <w:gridCol w:w="4142"/>
+        <w:gridCol w:w="4142"/>
       </w:tblGrid>
       <w:tr>
         <w:trPr>
@@ -89,7 +88,7 @@
         <w:tc>
           <w:tcPr>
             <w:tcW w:w="10349" w:type="dxa"/>
-            <w:gridSpan w:val="3"/>
+            <w:gridSpan w:val="4"/>
             <w:tcBorders>
               <w:top w:val="single" w:sz="4" w:space="0" w:color="auto"/>
               <w:left w:val="single" w:sz="4" w:space="0" w:color="auto"/>
@@ -133,16 +132,20 @@
               <w:left w:val="single" w:sz="4" w:space="0" w:color="auto"/>
               <w:bottom w:val="single" w:sz="4" w:space="0" w:color="auto"/>
             </w:tcBorders>
+            <w:vAlign w:val="center"/>
           </w:tcPr>
           <w:p>
+            <w:pPr>
+              <w:jc w:val="center"/>
+            </w:pPr>
             <w:r>
               <w:rPr>
                 <w:noProof/>
               </w:rPr>
               <w:drawing>
-                <wp:inline distT="0" distB="0" distL="0" distR="0" wp14:anchorId="1781C349" wp14:editId="61C62040">
-                  <wp:extent cx="1042987" cy="970480"/>
-                  <wp:effectExtent l="0" t="0" r="0" b="1270"/>
+                <wp:inline distT="0" distB="0" distL="0" distR="0" wp14:anchorId="1781C349" wp14:editId="780B605B">
+                  <wp:extent cx="914400" cy="850392"/>
+                  <wp:effectExtent l="0" t="0" r="0" b="6985"/>
                   <wp:docPr id="3" name="Picture 3"/>
                   <wp:cNvGraphicFramePr>
                     <a:graphicFrameLocks xmlns:a="http://schemas.openxmlformats.org/drawingml/2006/main" noChangeAspect="1"/>
@@ -152,516 +155,6 @@
                       <pic:pic xmlns:pic="http://schemas.openxmlformats.org/drawingml/2006/picture">
                         <pic:nvPicPr>
                           <pic:cNvPr id="0" name="Picture 5"/>
-                          <pic:cNvPicPr>
-                            <a:picLocks noChangeAspect="1" noChangeArrowheads="1"/>
-                          </pic:cNvPicPr>
-                        </pic:nvPicPr>
-                        <pic:blipFill>
-                          <a:blip r:embed="rId6" cstate="print">
-                            <a:extLst>
-                              <a:ext uri="{28A0092B-C50C-407E-A947-70E740481C1C}">
-                                <a14:useLocalDpi xmlns:a14="http://schemas.microsoft.com/office/drawing/2010/main" val="0"/>
-                              </a:ext>
-                            </a:extLst>
-                          </a:blip>
-                          <a:srcRect/>
-                          <a:stretch>
-                            <a:fillRect/>
-                          </a:stretch>
-                        </pic:blipFill>
-                        <pic:spPr bwMode="auto">
-                          <a:xfrm>
-                            <a:off x="0" y="0"/>
-                            <a:ext cx="1051909" cy="978781"/>
-                          </a:xfrm>
-                          <a:prstGeom prst="rect">
-                            <a:avLst/>
-                          </a:prstGeom>
-                          <a:noFill/>
-                          <a:ln>
-                            <a:noFill/>
-                          </a:ln>
-                        </pic:spPr>
-                      </pic:pic>
-                    </a:graphicData>
-                  </a:graphic>
-                </wp:inline>
-              </w:drawing>
-            </w:r>
-          </w:p>
-        </w:tc>
-        <w:tc>
-          <w:tcPr>
-            <w:tcW w:w="360" w:type="dxa"/>
-            <w:tcBorders>
-              <w:top w:val="nil"/>
-              <w:bottom w:val="single" w:sz="4" w:space="0" w:color="auto"/>
-              <w:right w:val="single" w:sz="4" w:space="0" w:color="auto"/>
-            </w:tcBorders>
-            <w:textDirection w:val="btLr"/>
-          </w:tcPr>
-          <w:p>
-            <w:pPr>
-              <w:ind w:left="113" w:right="113"/>
-              <w:jc w:val="center"/>
-              <w:rPr>
-                <w:rFonts w:ascii="Garamond" w:hAnsi="Garamond"/>
-                <w:b/>
-                <w:sz w:val="20"/>
-                <w:szCs w:val="20"/>
-              </w:rPr>
-            </w:pPr>
-            <w:r>
-              <w:rPr>
-                <w:rFonts w:ascii="Garamond" w:hAnsi="Garamond"/>
-                <w:b/>
-                <w:sz w:val="20"/>
-                <w:szCs w:val="20"/>
-              </w:rPr>
-              <w:t>ACTIONS</w:t>
-            </w:r>
-          </w:p>
-        </w:tc>
-        <w:tc>
-          <w:tcPr>
-            <w:tcW w:w="8284" w:type="dxa"/>
-            <w:tcBorders>
-              <w:top w:val="nil"/>
-              <w:left w:val="single" w:sz="4" w:space="0" w:color="auto"/>
-              <w:bottom w:val="single" w:sz="4" w:space="0" w:color="auto"/>
-              <w:right w:val="single" w:sz="4" w:space="0" w:color="auto"/>
-            </w:tcBorders>
-          </w:tcPr>
-          <w:p>
-            <w:pPr>
-              <w:rPr>
-                <w:rFonts w:ascii="Garamond" w:hAnsi="Garamond"/>
-                <w:sz w:val="20"/>
-                <w:szCs w:val="20"/>
-              </w:rPr>
-            </w:pPr>
-            <w:r>
-              <w:rPr>
-                <w:rFonts w:ascii="Garamond" w:hAnsi="Garamond"/>
-                <w:sz w:val="20"/>
-                <w:szCs w:val="20"/>
-              </w:rPr>
-              <w:t>Review your pain</w:t>
-            </w:r>
-          </w:p>
-          <w:p>
-            <w:pPr>
-              <w:rPr>
-                <w:rFonts w:ascii="Garamond" w:hAnsi="Garamond"/>
-                <w:sz w:val="20"/>
-                <w:szCs w:val="20"/>
-              </w:rPr>
-            </w:pPr>
-            <w:r>
-              <w:rPr>
-                <w:rFonts w:ascii="Garamond" w:hAnsi="Garamond"/>
-                <w:sz w:val="20"/>
-                <w:szCs w:val="20"/>
-              </w:rPr>
-              <w:t>Agree what hurts most</w:t>
-            </w:r>
-          </w:p>
-          <w:p>
-            <w:pPr>
-              <w:rPr>
-                <w:rFonts w:ascii="Garamond" w:hAnsi="Garamond"/>
-                <w:sz w:val="20"/>
-                <w:szCs w:val="20"/>
-              </w:rPr>
-            </w:pPr>
-            <w:r>
-              <w:rPr>
-                <w:rFonts w:ascii="Garamond" w:hAnsi="Garamond"/>
-                <w:sz w:val="20"/>
-                <w:szCs w:val="20"/>
-              </w:rPr>
-              <w:t>Decide how to measure progress at pain reduction</w:t>
-            </w:r>
-          </w:p>
-          <w:p>
-            <w:pPr>
-              <w:rPr>
-                <w:rFonts w:ascii="Garamond" w:hAnsi="Garamond"/>
-                <w:sz w:val="20"/>
-                <w:szCs w:val="20"/>
-              </w:rPr>
-            </w:pPr>
-            <w:r>
-              <w:rPr>
-                <w:rFonts w:ascii="Garamond" w:hAnsi="Garamond"/>
-                <w:sz w:val="20"/>
-                <w:szCs w:val="20"/>
-              </w:rPr>
-              <w:t>Define how you will measure that</w:t>
-            </w:r>
-          </w:p>
-          <w:p>
-            <w:pPr>
-              <w:rPr>
-                <w:rFonts w:ascii="Garamond" w:hAnsi="Garamond"/>
-                <w:sz w:val="20"/>
-                <w:szCs w:val="20"/>
-              </w:rPr>
-            </w:pPr>
-            <w:r>
-              <w:rPr>
-                <w:rFonts w:ascii="Garamond" w:hAnsi="Garamond"/>
-                <w:sz w:val="20"/>
-                <w:szCs w:val="20"/>
-              </w:rPr>
-              <w:t>Define some experiments to try</w:t>
-            </w:r>
-          </w:p>
-          <w:p>
-            <w:pPr>
-              <w:rPr>
-                <w:rFonts w:ascii="Garamond" w:hAnsi="Garamond"/>
-                <w:sz w:val="20"/>
-                <w:szCs w:val="20"/>
-              </w:rPr>
-            </w:pPr>
-            <w:r>
-              <w:rPr>
-                <w:rFonts w:ascii="Garamond" w:hAnsi="Garamond"/>
-                <w:sz w:val="20"/>
-                <w:szCs w:val="20"/>
-              </w:rPr>
-              <w:t>If there are any experiments you’ve already tried, define some improvements based on their results</w:t>
-            </w:r>
-          </w:p>
-        </w:tc>
-      </w:tr>
-      <w:tr>
-        <w:trPr>
-          <w:jc w:val="center"/>
-        </w:trPr>
-        <w:tc>
-          <w:tcPr>
-            <w:tcW w:w="10349" w:type="dxa"/>
-            <w:gridSpan w:val="3"/>
-            <w:tcBorders>
-              <w:top w:val="single" w:sz="4" w:space="0" w:color="auto"/>
-              <w:left w:val="single" w:sz="4" w:space="0" w:color="auto"/>
-              <w:right w:val="single" w:sz="4" w:space="0" w:color="auto"/>
-            </w:tcBorders>
-          </w:tcPr>
-          <w:p>
-            <w:pPr>
-              <w:jc w:val="center"/>
-              <w:rPr>
-                <w:rFonts w:ascii="Garamond" w:hAnsi="Garamond"/>
-                <w:b/>
-                <w:sz w:val="24"/>
-                <w:szCs w:val="24"/>
-              </w:rPr>
-            </w:pPr>
-            <w:r>
-              <w:rPr>
-                <w:rFonts w:ascii="Garamond" w:hAnsi="Garamond"/>
-                <w:b/>
-                <w:sz w:val="24"/>
-                <w:szCs w:val="24"/>
-              </w:rPr>
-              <w:t>RUNNING EXPERIMENTS</w:t>
-            </w:r>
-          </w:p>
-        </w:tc>
-      </w:tr>
-      <w:tr>
-        <w:trPr>
-          <w:cantSplit/>
-          <w:trHeight w:val="1134"/>
-          <w:jc w:val="center"/>
-        </w:trPr>
-        <w:tc>
-          <w:tcPr>
-            <w:tcW w:w="1705" w:type="dxa"/>
-            <w:tcBorders>
-              <w:top w:val="nil"/>
-              <w:left w:val="single" w:sz="4" w:space="0" w:color="auto"/>
-              <w:bottom w:val="single" w:sz="4" w:space="0" w:color="auto"/>
-            </w:tcBorders>
-          </w:tcPr>
-          <w:p>
-            <w:r>
-              <w:rPr>
-                <w:noProof/>
-              </w:rPr>
-              <w:drawing>
-                <wp:inline distT="0" distB="0" distL="0" distR="0" wp14:anchorId="6054780F" wp14:editId="13B7CA51">
-                  <wp:extent cx="1007118" cy="1047750"/>
-                  <wp:effectExtent l="0" t="0" r="2540" b="0"/>
-                  <wp:docPr id="4" name="Picture 4"/>
-                  <wp:cNvGraphicFramePr>
-                    <a:graphicFrameLocks xmlns:a="http://schemas.openxmlformats.org/drawingml/2006/main" noChangeAspect="1"/>
-                  </wp:cNvGraphicFramePr>
-                  <a:graphic xmlns:a="http://schemas.openxmlformats.org/drawingml/2006/main">
-                    <a:graphicData uri="http://schemas.openxmlformats.org/drawingml/2006/picture">
-                      <pic:pic xmlns:pic="http://schemas.openxmlformats.org/drawingml/2006/picture">
-                        <pic:nvPicPr>
-                          <pic:cNvPr id="0" name="Picture 7"/>
-                          <pic:cNvPicPr>
-                            <a:picLocks noChangeAspect="1" noChangeArrowheads="1"/>
-                          </pic:cNvPicPr>
-                        </pic:nvPicPr>
-                        <pic:blipFill>
-                          <a:blip r:embed="rId7" cstate="print">
-                            <a:extLst>
-                              <a:ext uri="{28A0092B-C50C-407E-A947-70E740481C1C}">
-                                <a14:useLocalDpi xmlns:a14="http://schemas.microsoft.com/office/drawing/2010/main" val="0"/>
-                              </a:ext>
-                            </a:extLst>
-                          </a:blip>
-                          <a:srcRect/>
-                          <a:stretch>
-                            <a:fillRect/>
-                          </a:stretch>
-                        </pic:blipFill>
-                        <pic:spPr bwMode="auto">
-                          <a:xfrm flipH="1">
-                            <a:off x="0" y="0"/>
-                            <a:ext cx="1021334" cy="1062540"/>
-                          </a:xfrm>
-                          <a:prstGeom prst="rect">
-                            <a:avLst/>
-                          </a:prstGeom>
-                          <a:noFill/>
-                          <a:ln>
-                            <a:noFill/>
-                          </a:ln>
-                        </pic:spPr>
-                      </pic:pic>
-                    </a:graphicData>
-                  </a:graphic>
-                </wp:inline>
-              </w:drawing>
-            </w:r>
-          </w:p>
-        </w:tc>
-        <w:tc>
-          <w:tcPr>
-            <w:tcW w:w="360" w:type="dxa"/>
-            <w:tcBorders>
-              <w:top w:val="nil"/>
-              <w:bottom w:val="single" w:sz="4" w:space="0" w:color="auto"/>
-              <w:right w:val="single" w:sz="4" w:space="0" w:color="auto"/>
-            </w:tcBorders>
-            <w:textDirection w:val="btLr"/>
-          </w:tcPr>
-          <w:p>
-            <w:pPr>
-              <w:ind w:left="113" w:right="113"/>
-              <w:jc w:val="center"/>
-              <w:rPr>
-                <w:rFonts w:ascii="Garamond" w:hAnsi="Garamond"/>
-                <w:b/>
-                <w:sz w:val="20"/>
-                <w:szCs w:val="20"/>
-              </w:rPr>
-            </w:pPr>
-            <w:r>
-              <w:rPr>
-                <w:rFonts w:ascii="Garamond" w:hAnsi="Garamond"/>
-                <w:b/>
-                <w:sz w:val="20"/>
-                <w:szCs w:val="20"/>
-              </w:rPr>
-              <w:t>ACTIONS</w:t>
-            </w:r>
-          </w:p>
-        </w:tc>
-        <w:tc>
-          <w:tcPr>
-            <w:tcW w:w="8284" w:type="dxa"/>
-            <w:tcBorders>
-              <w:top w:val="nil"/>
-              <w:left w:val="single" w:sz="4" w:space="0" w:color="auto"/>
-              <w:bottom w:val="single" w:sz="4" w:space="0" w:color="auto"/>
-              <w:right w:val="single" w:sz="4" w:space="0" w:color="auto"/>
-            </w:tcBorders>
-          </w:tcPr>
-          <w:p>
-            <w:pPr>
-              <w:rPr>
-                <w:rFonts w:ascii="Garamond" w:hAnsi="Garamond"/>
-                <w:sz w:val="20"/>
-                <w:szCs w:val="20"/>
-              </w:rPr>
-            </w:pPr>
-            <w:r>
-              <w:rPr>
-                <w:rFonts w:ascii="Garamond" w:hAnsi="Garamond"/>
-                <w:sz w:val="20"/>
-                <w:szCs w:val="20"/>
-              </w:rPr>
-              <w:t>During planning, decide:</w:t>
-            </w:r>
-          </w:p>
-          <w:p>
-            <w:pPr>
-              <w:ind w:left="720"/>
-              <w:rPr>
-                <w:rFonts w:ascii="Garamond" w:hAnsi="Garamond"/>
-                <w:sz w:val="20"/>
-                <w:szCs w:val="20"/>
-              </w:rPr>
-            </w:pPr>
-            <w:r>
-              <w:rPr>
-                <w:rFonts w:ascii="Garamond" w:hAnsi="Garamond"/>
-                <w:sz w:val="20"/>
-                <w:szCs w:val="20"/>
-              </w:rPr>
-              <w:t>Improvement vs Experiment</w:t>
-            </w:r>
-          </w:p>
-          <w:p>
-            <w:pPr>
-              <w:ind w:left="720"/>
-              <w:rPr>
-                <w:rFonts w:ascii="Garamond" w:hAnsi="Garamond"/>
-                <w:sz w:val="20"/>
-                <w:szCs w:val="20"/>
-              </w:rPr>
-            </w:pPr>
-            <w:r>
-              <w:rPr>
-                <w:rFonts w:ascii="Garamond" w:hAnsi="Garamond"/>
-                <w:sz w:val="20"/>
-                <w:szCs w:val="20"/>
-              </w:rPr>
-              <w:t>Anticipated result (Metric) – replaces Acceptance Criteria with a Hypothesis</w:t>
-            </w:r>
-          </w:p>
-          <w:p>
-            <w:pPr>
-              <w:rPr>
-                <w:rFonts w:ascii="Garamond" w:hAnsi="Garamond"/>
-                <w:sz w:val="20"/>
-                <w:szCs w:val="20"/>
-              </w:rPr>
-            </w:pPr>
-            <w:r>
-              <w:rPr>
-                <w:rFonts w:ascii="Garamond" w:hAnsi="Garamond"/>
-                <w:sz w:val="20"/>
-                <w:szCs w:val="20"/>
-              </w:rPr>
-              <w:t>In tracking, note:</w:t>
-            </w:r>
-          </w:p>
-          <w:p>
-            <w:pPr>
-              <w:ind w:left="720"/>
-              <w:rPr>
-                <w:rFonts w:ascii="Garamond" w:hAnsi="Garamond"/>
-                <w:sz w:val="20"/>
-                <w:szCs w:val="20"/>
-              </w:rPr>
-            </w:pPr>
-            <w:r>
-              <w:rPr>
-                <w:rFonts w:ascii="Garamond" w:hAnsi="Garamond"/>
-                <w:sz w:val="20"/>
-                <w:szCs w:val="20"/>
-              </w:rPr>
-              <w:t>Did we finish the work?</w:t>
-            </w:r>
-          </w:p>
-          <w:p>
-            <w:pPr>
-              <w:rPr>
-                <w:rFonts w:ascii="Garamond" w:hAnsi="Garamond"/>
-                <w:sz w:val="20"/>
-                <w:szCs w:val="20"/>
-              </w:rPr>
-            </w:pPr>
-            <w:r>
-              <w:rPr>
-                <w:rFonts w:ascii="Garamond" w:hAnsi="Garamond"/>
-                <w:sz w:val="20"/>
-                <w:szCs w:val="20"/>
-              </w:rPr>
-              <w:t>Did the hypothesis come true? What did happen to the measures?</w:t>
-            </w:r>
-          </w:p>
-        </w:tc>
-      </w:tr>
-      <w:tr>
-        <w:trPr>
-          <w:jc w:val="center"/>
-        </w:trPr>
-        <w:tc>
-          <w:tcPr>
-            <w:tcW w:w="10349" w:type="dxa"/>
-            <w:gridSpan w:val="3"/>
-            <w:tcBorders>
-              <w:top w:val="single" w:sz="4" w:space="0" w:color="auto"/>
-              <w:left w:val="single" w:sz="4" w:space="0" w:color="auto"/>
-              <w:bottom w:val="nil"/>
-              <w:right w:val="single" w:sz="4" w:space="0" w:color="auto"/>
-            </w:tcBorders>
-          </w:tcPr>
-          <w:p>
-            <w:pPr>
-              <w:jc w:val="center"/>
-              <w:rPr>
-                <w:rFonts w:ascii="Garamond" w:hAnsi="Garamond"/>
-                <w:b/>
-                <w:sz w:val="24"/>
-                <w:szCs w:val="24"/>
-              </w:rPr>
-            </w:pPr>
-            <w:r>
-              <w:rPr>
-                <w:rFonts w:ascii="Garamond" w:hAnsi="Garamond"/>
-                <w:b/>
-                <w:sz w:val="24"/>
-                <w:szCs w:val="24"/>
-              </w:rPr>
-              <w:t>LEADING OWNERSHIP</w:t>
-            </w:r>
-          </w:p>
-        </w:tc>
-      </w:tr>
-      <w:tr>
-        <w:trPr>
-          <w:cantSplit/>
-          <w:trHeight w:val="1134"/>
-          <w:jc w:val="center"/>
-        </w:trPr>
-        <w:tc>
-          <w:tcPr>
-            <w:tcW w:w="1705" w:type="dxa"/>
-            <w:tcBorders>
-              <w:top w:val="nil"/>
-              <w:left w:val="single" w:sz="4" w:space="0" w:color="auto"/>
-              <w:bottom w:val="single" w:sz="4" w:space="0" w:color="auto"/>
-            </w:tcBorders>
-          </w:tcPr>
-          <w:p>
-            <w:r>
-              <w:rPr>
-                <w:noProof/>
-              </w:rPr>
-              <w:drawing>
-                <wp:inline distT="0" distB="0" distL="0" distR="0" wp14:anchorId="32531ED4" wp14:editId="4B113352">
-                  <wp:extent cx="985837" cy="968074"/>
-                  <wp:effectExtent l="0" t="0" r="5080" b="3810"/>
-                  <wp:docPr id="5" name="Picture 5"/>
-                  <wp:cNvGraphicFramePr>
-                    <a:graphicFrameLocks xmlns:a="http://schemas.openxmlformats.org/drawingml/2006/main" noChangeAspect="1"/>
-                  </wp:cNvGraphicFramePr>
-                  <a:graphic xmlns:a="http://schemas.openxmlformats.org/drawingml/2006/main">
-                    <a:graphicData uri="http://schemas.openxmlformats.org/drawingml/2006/picture">
-                      <pic:pic xmlns:pic="http://schemas.openxmlformats.org/drawingml/2006/picture">
-                        <pic:nvPicPr>
-                          <pic:cNvPr id="0" name="Picture 9"/>
                           <pic:cNvPicPr>
                             <a:picLocks noChangeAspect="1" noChangeArrowheads="1"/>
                           </pic:cNvPicPr>
@@ -682,7 +175,7 @@
                         <pic:spPr bwMode="auto">
                           <a:xfrm>
                             <a:off x="0" y="0"/>
-                            <a:ext cx="1001488" cy="983443"/>
+                            <a:ext cx="914400" cy="850392"/>
                           </a:xfrm>
                           <a:prstGeom prst="rect">
                             <a:avLst/>
@@ -735,6 +228,7 @@
         <w:tc>
           <w:tcPr>
             <w:tcW w:w="8284" w:type="dxa"/>
+            <w:gridSpan w:val="2"/>
             <w:tcBorders>
               <w:top w:val="nil"/>
               <w:left w:val="single" w:sz="4" w:space="0" w:color="auto"/>
@@ -744,196 +238,140 @@
           </w:tcPr>
           <w:p>
             <w:pPr>
-              <w:rPr>
-                <w:rFonts w:ascii="Garamond" w:hAnsi="Garamond"/>
-                <w:sz w:val="20"/>
-                <w:szCs w:val="20"/>
-              </w:rPr>
-            </w:pPr>
-            <w:r>
-              <w:rPr>
-                <w:rFonts w:ascii="Garamond" w:hAnsi="Garamond"/>
-                <w:sz w:val="20"/>
-                <w:szCs w:val="20"/>
-              </w:rPr>
-              <w:t>Meet weekly, for 7 min</w:t>
-            </w:r>
-          </w:p>
-          <w:p>
-            <w:pPr>
-              <w:rPr>
-                <w:rFonts w:ascii="Garamond" w:hAnsi="Garamond"/>
-                <w:sz w:val="20"/>
-                <w:szCs w:val="20"/>
-              </w:rPr>
-            </w:pPr>
-            <w:r>
-              <w:rPr>
-                <w:rFonts w:ascii="Garamond" w:hAnsi="Garamond"/>
-                <w:sz w:val="20"/>
-                <w:szCs w:val="20"/>
-              </w:rPr>
-              <w:t>Attendees: exec + team</w:t>
-            </w:r>
-          </w:p>
-          <w:p>
-            <w:pPr>
-              <w:ind w:left="720"/>
-              <w:rPr>
-                <w:rFonts w:ascii="Garamond" w:hAnsi="Garamond"/>
-                <w:sz w:val="20"/>
-                <w:szCs w:val="20"/>
-              </w:rPr>
-            </w:pPr>
-            <w:r>
-              <w:rPr>
-                <w:rFonts w:ascii="Garamond" w:hAnsi="Garamond"/>
-                <w:sz w:val="20"/>
-                <w:szCs w:val="20"/>
-              </w:rPr>
-              <w:t>Optional: other teams that report to the exec</w:t>
-            </w:r>
-          </w:p>
-          <w:p>
-            <w:pPr>
-              <w:rPr>
-                <w:rFonts w:ascii="Garamond" w:hAnsi="Garamond"/>
-                <w:sz w:val="20"/>
-                <w:szCs w:val="20"/>
-              </w:rPr>
-            </w:pPr>
-            <w:r>
-              <w:rPr>
-                <w:rFonts w:ascii="Garamond" w:hAnsi="Garamond"/>
-                <w:sz w:val="20"/>
-                <w:szCs w:val="20"/>
-              </w:rPr>
-              <w:t>Agenda:</w:t>
-            </w:r>
-          </w:p>
-          <w:p>
-            <w:pPr>
-              <w:ind w:left="720"/>
-              <w:rPr>
-                <w:rFonts w:ascii="Garamond" w:hAnsi="Garamond"/>
-                <w:sz w:val="20"/>
-                <w:szCs w:val="20"/>
-              </w:rPr>
-            </w:pPr>
-            <w:r>
-              <w:rPr>
-                <w:rFonts w:ascii="Garamond" w:hAnsi="Garamond"/>
-                <w:sz w:val="20"/>
-                <w:szCs w:val="20"/>
-              </w:rPr>
-              <w:t>Team: Show current data</w:t>
-            </w:r>
-          </w:p>
-          <w:p>
-            <w:pPr>
-              <w:ind w:left="720"/>
-              <w:rPr>
-                <w:rFonts w:ascii="Garamond" w:hAnsi="Garamond"/>
-                <w:sz w:val="20"/>
-                <w:szCs w:val="20"/>
-              </w:rPr>
-            </w:pPr>
-            <w:r>
-              <w:rPr>
-                <w:rFonts w:ascii="Garamond" w:hAnsi="Garamond"/>
-                <w:sz w:val="20"/>
-                <w:szCs w:val="20"/>
-              </w:rPr>
-              <w:t>Team: What was learned since last time?</w:t>
-            </w:r>
-          </w:p>
-          <w:p>
-            <w:pPr>
-              <w:ind w:left="720"/>
-              <w:rPr>
-                <w:rFonts w:ascii="Garamond" w:hAnsi="Garamond"/>
-                <w:sz w:val="20"/>
-                <w:szCs w:val="20"/>
-              </w:rPr>
-            </w:pPr>
-            <w:r>
-              <w:rPr>
-                <w:rFonts w:ascii="Garamond" w:hAnsi="Garamond"/>
-                <w:sz w:val="20"/>
-                <w:szCs w:val="20"/>
-              </w:rPr>
-              <w:t>Team: How did that insight change what we measure?</w:t>
-            </w:r>
-          </w:p>
-          <w:p>
-            <w:pPr>
-              <w:ind w:left="720"/>
-              <w:rPr>
-                <w:rFonts w:ascii="Garamond" w:hAnsi="Garamond"/>
-                <w:sz w:val="20"/>
-                <w:szCs w:val="20"/>
-              </w:rPr>
-            </w:pPr>
-            <w:r>
-              <w:rPr>
-                <w:rFonts w:ascii="Garamond" w:hAnsi="Garamond"/>
-                <w:sz w:val="20"/>
-                <w:szCs w:val="20"/>
-              </w:rPr>
-              <w:t>Team: Any overall changes in technical strategy</w:t>
-            </w:r>
-          </w:p>
-          <w:p>
-            <w:pPr>
-              <w:ind w:left="720"/>
-              <w:rPr>
-                <w:rFonts w:ascii="Garamond" w:hAnsi="Garamond"/>
-                <w:sz w:val="20"/>
-                <w:szCs w:val="20"/>
-              </w:rPr>
-            </w:pPr>
-            <w:r>
-              <w:rPr>
-                <w:rFonts w:ascii="Garamond" w:hAnsi="Garamond"/>
-                <w:sz w:val="20"/>
-                <w:szCs w:val="20"/>
-              </w:rPr>
-              <w:t>Team: Any resources we need, and on what timeline?</w:t>
-            </w:r>
-          </w:p>
-          <w:p>
-            <w:pPr>
-              <w:ind w:left="720"/>
-              <w:rPr>
-                <w:rFonts w:ascii="Garamond" w:hAnsi="Garamond"/>
-                <w:sz w:val="20"/>
-                <w:szCs w:val="20"/>
-              </w:rPr>
-            </w:pPr>
-            <w:r>
-              <w:rPr>
-                <w:rFonts w:ascii="Garamond" w:hAnsi="Garamond"/>
-                <w:sz w:val="20"/>
-                <w:szCs w:val="20"/>
-              </w:rPr>
-              <w:t>Exec: ask what informed any specific decision</w:t>
-            </w:r>
-          </w:p>
-          <w:p>
-            <w:pPr>
-              <w:rPr>
-                <w:rFonts w:ascii="Garamond" w:hAnsi="Garamond"/>
-                <w:sz w:val="20"/>
-                <w:szCs w:val="20"/>
-              </w:rPr>
-            </w:pPr>
-            <w:r>
-              <w:rPr>
-                <w:rFonts w:ascii="Garamond" w:hAnsi="Garamond"/>
-                <w:sz w:val="20"/>
-                <w:szCs w:val="20"/>
-              </w:rPr>
-              <w:t>Exec: observe and express examples of successful or non-successful ownership throughout presentation</w:t>
+              <w:pStyle w:val="ListParagraph"/>
+              <w:numPr>
+                <w:ilvl w:val="0"/>
+                <w:numId w:val="11"/>
+              </w:numPr>
+              <w:ind w:left="524" w:hanging="270"/>
+              <w:rPr>
+                <w:rFonts w:ascii="Garamond" w:hAnsi="Garamond"/>
+                <w:sz w:val="20"/>
+                <w:szCs w:val="20"/>
+              </w:rPr>
+            </w:pPr>
+            <w:r>
+              <w:rPr>
+                <w:rFonts w:ascii="Garamond" w:hAnsi="Garamond"/>
+                <w:sz w:val="20"/>
+                <w:szCs w:val="20"/>
+              </w:rPr>
+              <w:t>Review your pain</w:t>
+            </w:r>
+          </w:p>
+          <w:p>
+            <w:pPr>
+              <w:pStyle w:val="ListParagraph"/>
+              <w:numPr>
+                <w:ilvl w:val="0"/>
+                <w:numId w:val="11"/>
+              </w:numPr>
+              <w:ind w:left="524" w:hanging="270"/>
+              <w:rPr>
+                <w:rFonts w:ascii="Garamond" w:hAnsi="Garamond"/>
+                <w:sz w:val="20"/>
+                <w:szCs w:val="20"/>
+              </w:rPr>
+            </w:pPr>
+            <w:r>
+              <w:rPr>
+                <w:rFonts w:ascii="Garamond" w:hAnsi="Garamond"/>
+                <w:sz w:val="20"/>
+                <w:szCs w:val="20"/>
+              </w:rPr>
+              <w:t>Agree what hurts most</w:t>
+            </w:r>
+          </w:p>
+          <w:p>
+            <w:pPr>
+              <w:pStyle w:val="ListParagraph"/>
+              <w:numPr>
+                <w:ilvl w:val="0"/>
+                <w:numId w:val="11"/>
+              </w:numPr>
+              <w:ind w:left="524" w:hanging="270"/>
+              <w:rPr>
+                <w:rFonts w:ascii="Garamond" w:hAnsi="Garamond"/>
+                <w:sz w:val="20"/>
+                <w:szCs w:val="20"/>
+              </w:rPr>
+            </w:pPr>
+            <w:r>
+              <w:rPr>
+                <w:rFonts w:ascii="Garamond" w:hAnsi="Garamond"/>
+                <w:sz w:val="20"/>
+                <w:szCs w:val="20"/>
+              </w:rPr>
+              <w:t>Decide how to measure progress at pain reduction</w:t>
+            </w:r>
+          </w:p>
+          <w:p>
+            <w:pPr>
+              <w:pStyle w:val="ListParagraph"/>
+              <w:numPr>
+                <w:ilvl w:val="0"/>
+                <w:numId w:val="11"/>
+              </w:numPr>
+              <w:ind w:left="524" w:hanging="270"/>
+              <w:rPr>
+                <w:rFonts w:ascii="Garamond" w:hAnsi="Garamond"/>
+                <w:sz w:val="20"/>
+                <w:szCs w:val="20"/>
+              </w:rPr>
+            </w:pPr>
+            <w:r>
+              <w:rPr>
+                <w:rFonts w:ascii="Garamond" w:hAnsi="Garamond"/>
+                <w:sz w:val="20"/>
+                <w:szCs w:val="20"/>
+              </w:rPr>
+              <w:t>Define how you will measure that</w:t>
+            </w:r>
+          </w:p>
+          <w:p>
+            <w:pPr>
+              <w:pStyle w:val="ListParagraph"/>
+              <w:numPr>
+                <w:ilvl w:val="0"/>
+                <w:numId w:val="11"/>
+              </w:numPr>
+              <w:ind w:left="524" w:hanging="270"/>
+              <w:rPr>
+                <w:rFonts w:ascii="Garamond" w:hAnsi="Garamond"/>
+                <w:sz w:val="20"/>
+                <w:szCs w:val="20"/>
+              </w:rPr>
+            </w:pPr>
+            <w:r>
+              <w:rPr>
+                <w:rFonts w:ascii="Garamond" w:hAnsi="Garamond"/>
+                <w:sz w:val="20"/>
+                <w:szCs w:val="20"/>
+              </w:rPr>
+              <w:t>Define some experiments to try</w:t>
+            </w:r>
+          </w:p>
+          <w:p>
+            <w:pPr>
+              <w:pStyle w:val="ListParagraph"/>
+              <w:numPr>
+                <w:ilvl w:val="0"/>
+                <w:numId w:val="11"/>
+              </w:numPr>
+              <w:ind w:left="524" w:hanging="270"/>
+              <w:rPr>
+                <w:rFonts w:ascii="Garamond" w:hAnsi="Garamond"/>
+                <w:sz w:val="20"/>
+                <w:szCs w:val="20"/>
+              </w:rPr>
+            </w:pPr>
+            <w:r>
+              <w:rPr>
+                <w:rFonts w:ascii="Garamond" w:hAnsi="Garamond"/>
+                <w:sz w:val="20"/>
+                <w:szCs w:val="20"/>
+              </w:rPr>
+              <w:t>Define some improvements based results of past experiments</w:t>
             </w:r>
           </w:p>
         </w:tc>
@@ -945,11 +383,10 @@
         <w:tc>
           <w:tcPr>
             <w:tcW w:w="10349" w:type="dxa"/>
-            <w:gridSpan w:val="3"/>
+            <w:gridSpan w:val="4"/>
             <w:tcBorders>
               <w:top w:val="single" w:sz="4" w:space="0" w:color="auto"/>
               <w:left w:val="single" w:sz="4" w:space="0" w:color="auto"/>
-              <w:bottom w:val="nil"/>
               <w:right w:val="single" w:sz="4" w:space="0" w:color="auto"/>
             </w:tcBorders>
           </w:tcPr>
@@ -970,7 +407,7 @@
                 <w:sz w:val="24"/>
                 <w:szCs w:val="24"/>
               </w:rPr>
-              <w:t>ASSESSING OWNERSHIP</w:t>
+              <w:t>RUNNING EXPERIMENTS</w:t>
             </w:r>
           </w:p>
         </w:tc>
@@ -989,17 +426,21 @@
               <w:left w:val="single" w:sz="4" w:space="0" w:color="auto"/>
               <w:bottom w:val="single" w:sz="4" w:space="0" w:color="auto"/>
             </w:tcBorders>
+            <w:vAlign w:val="center"/>
           </w:tcPr>
           <w:p>
+            <w:pPr>
+              <w:jc w:val="center"/>
+            </w:pPr>
             <w:r>
               <w:rPr>
                 <w:noProof/>
               </w:rPr>
               <w:drawing>
-                <wp:inline distT="0" distB="0" distL="0" distR="0" wp14:anchorId="5A9FE8DB" wp14:editId="74B8FED3">
-                  <wp:extent cx="1042670" cy="1036660"/>
-                  <wp:effectExtent l="0" t="0" r="5080" b="0"/>
-                  <wp:docPr id="6" name="Picture 6"/>
+                <wp:inline distT="0" distB="0" distL="0" distR="0" wp14:anchorId="6054780F" wp14:editId="677C7A44">
+                  <wp:extent cx="914400" cy="950976"/>
+                  <wp:effectExtent l="0" t="0" r="0" b="1905"/>
+                  <wp:docPr id="4" name="Picture 4"/>
                   <wp:cNvGraphicFramePr>
                     <a:graphicFrameLocks xmlns:a="http://schemas.openxmlformats.org/drawingml/2006/main" noChangeAspect="1"/>
                   </wp:cNvGraphicFramePr>
@@ -1007,7 +448,7 @@
                     <a:graphicData uri="http://schemas.openxmlformats.org/drawingml/2006/picture">
                       <pic:pic xmlns:pic="http://schemas.openxmlformats.org/drawingml/2006/picture">
                         <pic:nvPicPr>
-                          <pic:cNvPr id="0" name="Picture 11"/>
+                          <pic:cNvPr id="0" name="Picture 7"/>
                           <pic:cNvPicPr>
                             <a:picLocks noChangeAspect="1" noChangeArrowheads="1"/>
                           </pic:cNvPicPr>
@@ -1028,7 +469,7 @@
                         <pic:spPr bwMode="auto">
                           <a:xfrm flipH="1">
                             <a:off x="0" y="0"/>
-                            <a:ext cx="1062220" cy="1056097"/>
+                            <a:ext cx="914400" cy="950976"/>
                           </a:xfrm>
                           <a:prstGeom prst="rect">
                             <a:avLst/>
@@ -1080,7 +521,7 @@
         </w:tc>
         <w:tc>
           <w:tcPr>
-            <w:tcW w:w="8284" w:type="dxa"/>
+            <w:tcW w:w="4142" w:type="dxa"/>
             <w:tcBorders>
               <w:top w:val="nil"/>
               <w:left w:val="single" w:sz="4" w:space="0" w:color="auto"/>
@@ -1096,64 +537,212 @@
                 <w:szCs w:val="20"/>
               </w:rPr>
             </w:pPr>
-            <w:r>
-              <w:rPr>
-                <w:rFonts w:ascii="Garamond" w:hAnsi="Garamond"/>
-                <w:sz w:val="20"/>
-                <w:szCs w:val="20"/>
-              </w:rPr>
-              <w:t>Purpose: Leader needs to answer key questions to ensure teams run well.</w:t>
-            </w:r>
-          </w:p>
-          <w:p>
-            <w:pPr>
-              <w:rPr>
-                <w:rFonts w:ascii="Garamond" w:hAnsi="Garamond"/>
-                <w:sz w:val="20"/>
-                <w:szCs w:val="20"/>
-              </w:rPr>
-            </w:pPr>
-            <w:r>
-              <w:rPr>
-                <w:rFonts w:ascii="Garamond" w:hAnsi="Garamond"/>
-                <w:sz w:val="20"/>
-                <w:szCs w:val="20"/>
-              </w:rPr>
-              <w:t>Which teams need my help? Which teams should be left alone?</w:t>
-            </w:r>
-          </w:p>
-          <w:p>
-            <w:pPr>
-              <w:rPr>
-                <w:rFonts w:ascii="Garamond" w:hAnsi="Garamond"/>
-                <w:sz w:val="20"/>
-                <w:szCs w:val="20"/>
-              </w:rPr>
-            </w:pPr>
-            <w:r>
-              <w:rPr>
-                <w:rFonts w:ascii="Garamond" w:hAnsi="Garamond"/>
-                <w:sz w:val="20"/>
-                <w:szCs w:val="20"/>
-              </w:rPr>
-              <w:t>What kind of help do teams need in order to think strategically with data?</w:t>
-            </w:r>
-          </w:p>
-          <w:p>
-            <w:pPr>
-              <w:rPr>
-                <w:rFonts w:ascii="Garamond" w:hAnsi="Garamond"/>
-                <w:sz w:val="20"/>
-                <w:szCs w:val="20"/>
-              </w:rPr>
-            </w:pPr>
-            <w:r>
-              <w:rPr>
-                <w:rFonts w:ascii="Garamond" w:hAnsi="Garamond"/>
-                <w:sz w:val="20"/>
-                <w:szCs w:val="20"/>
-              </w:rPr>
-              <w:t>Which teams need help with owning their strategy?</w:t>
+          </w:p>
+          <w:p>
+            <w:pPr>
+              <w:rPr>
+                <w:rFonts w:ascii="Garamond" w:hAnsi="Garamond"/>
+                <w:sz w:val="20"/>
+                <w:szCs w:val="20"/>
+              </w:rPr>
+            </w:pPr>
+            <w:r>
+              <w:rPr>
+                <w:rFonts w:ascii="Garamond" w:hAnsi="Garamond"/>
+                <w:sz w:val="20"/>
+                <w:szCs w:val="20"/>
+              </w:rPr>
+              <w:t xml:space="preserve">During </w:t>
+            </w:r>
+            <w:r>
+              <w:rPr>
+                <w:rFonts w:ascii="Garamond" w:hAnsi="Garamond"/>
+                <w:b/>
+                <w:sz w:val="20"/>
+                <w:szCs w:val="20"/>
+              </w:rPr>
+              <w:t>planning</w:t>
+            </w:r>
+            <w:r>
+              <w:rPr>
+                <w:rFonts w:ascii="Garamond" w:hAnsi="Garamond"/>
+                <w:sz w:val="20"/>
+                <w:szCs w:val="20"/>
+              </w:rPr>
+              <w:t>, decide:</w:t>
+            </w:r>
+          </w:p>
+          <w:p>
+            <w:pPr>
+              <w:rPr>
+                <w:rFonts w:ascii="Garamond" w:hAnsi="Garamond"/>
+                <w:sz w:val="20"/>
+                <w:szCs w:val="20"/>
+              </w:rPr>
+            </w:pPr>
+          </w:p>
+          <w:p>
+            <w:pPr>
+              <w:pStyle w:val="ListParagraph"/>
+              <w:numPr>
+                <w:ilvl w:val="0"/>
+                <w:numId w:val="10"/>
+              </w:numPr>
+              <w:ind w:left="336" w:hanging="180"/>
+              <w:rPr>
+                <w:rFonts w:ascii="Garamond" w:hAnsi="Garamond"/>
+                <w:sz w:val="20"/>
+                <w:szCs w:val="20"/>
+              </w:rPr>
+            </w:pPr>
+            <w:r>
+              <w:rPr>
+                <w:rFonts w:ascii="Garamond" w:hAnsi="Garamond"/>
+                <w:sz w:val="20"/>
+                <w:szCs w:val="20"/>
+              </w:rPr>
+              <w:t>Improvement vs Experiment</w:t>
+            </w:r>
+          </w:p>
+          <w:p>
+            <w:pPr>
+              <w:pStyle w:val="ListParagraph"/>
+              <w:numPr>
+                <w:ilvl w:val="0"/>
+                <w:numId w:val="10"/>
+              </w:numPr>
+              <w:ind w:left="336" w:hanging="180"/>
+              <w:rPr>
+                <w:rFonts w:ascii="Garamond" w:hAnsi="Garamond"/>
+                <w:sz w:val="20"/>
+                <w:szCs w:val="20"/>
+              </w:rPr>
+            </w:pPr>
+            <w:r>
+              <w:rPr>
+                <w:rFonts w:ascii="Garamond" w:hAnsi="Garamond"/>
+                <w:sz w:val="20"/>
+                <w:szCs w:val="20"/>
+              </w:rPr>
+              <w:t>Impact Measurement</w:t>
+            </w:r>
+          </w:p>
+          <w:p>
+            <w:pPr>
+              <w:rPr>
+                <w:rFonts w:ascii="Garamond" w:hAnsi="Garamond"/>
+                <w:sz w:val="20"/>
+                <w:szCs w:val="20"/>
+              </w:rPr>
+            </w:pPr>
+          </w:p>
+        </w:tc>
+        <w:tc>
+          <w:tcPr>
+            <w:tcW w:w="4142" w:type="dxa"/>
+            <w:tcBorders>
+              <w:top w:val="nil"/>
+              <w:left w:val="single" w:sz="4" w:space="0" w:color="auto"/>
+              <w:bottom w:val="single" w:sz="4" w:space="0" w:color="auto"/>
+              <w:right w:val="single" w:sz="4" w:space="0" w:color="auto"/>
+            </w:tcBorders>
+          </w:tcPr>
+          <w:p>
+            <w:pPr>
+              <w:rPr>
+                <w:rFonts w:ascii="Garamond" w:hAnsi="Garamond"/>
+                <w:sz w:val="20"/>
+                <w:szCs w:val="20"/>
+              </w:rPr>
+            </w:pPr>
+          </w:p>
+          <w:p>
+            <w:pPr>
+              <w:rPr>
+                <w:rFonts w:ascii="Garamond" w:hAnsi="Garamond"/>
+                <w:sz w:val="20"/>
+                <w:szCs w:val="20"/>
+              </w:rPr>
+            </w:pPr>
+            <w:r>
+              <w:rPr>
+                <w:rFonts w:ascii="Garamond" w:hAnsi="Garamond"/>
+                <w:sz w:val="20"/>
+                <w:szCs w:val="20"/>
+              </w:rPr>
+              <w:t xml:space="preserve">In </w:t>
+            </w:r>
+            <w:r>
+              <w:rPr>
+                <w:rFonts w:ascii="Garamond" w:hAnsi="Garamond"/>
+                <w:b/>
+                <w:sz w:val="20"/>
+                <w:szCs w:val="20"/>
+              </w:rPr>
+              <w:t>tracking</w:t>
+            </w:r>
+            <w:r>
+              <w:rPr>
+                <w:rFonts w:ascii="Garamond" w:hAnsi="Garamond"/>
+                <w:sz w:val="20"/>
+                <w:szCs w:val="20"/>
+              </w:rPr>
+              <w:t>, note:</w:t>
+            </w:r>
+          </w:p>
+          <w:p>
+            <w:pPr>
+              <w:rPr>
+                <w:rFonts w:ascii="Garamond" w:hAnsi="Garamond"/>
+                <w:sz w:val="20"/>
+                <w:szCs w:val="20"/>
+              </w:rPr>
+            </w:pPr>
+          </w:p>
+          <w:p>
+            <w:pPr>
+              <w:pStyle w:val="ListParagraph"/>
+              <w:numPr>
+                <w:ilvl w:val="0"/>
+                <w:numId w:val="10"/>
+              </w:numPr>
+              <w:ind w:left="336" w:hanging="180"/>
+              <w:rPr>
+                <w:rFonts w:ascii="Garamond" w:hAnsi="Garamond"/>
+                <w:sz w:val="20"/>
+                <w:szCs w:val="20"/>
+              </w:rPr>
+            </w:pPr>
+            <w:r>
+              <w:rPr>
+                <w:rFonts w:ascii="Garamond" w:hAnsi="Garamond"/>
+                <w:sz w:val="20"/>
+                <w:szCs w:val="20"/>
+              </w:rPr>
+              <w:t>Did we finish the work?</w:t>
+            </w:r>
+          </w:p>
+          <w:p>
+            <w:pPr>
+              <w:pStyle w:val="ListParagraph"/>
+              <w:numPr>
+                <w:ilvl w:val="0"/>
+                <w:numId w:val="10"/>
+              </w:numPr>
+              <w:ind w:left="336" w:hanging="180"/>
+              <w:rPr>
+                <w:rFonts w:ascii="Garamond" w:hAnsi="Garamond"/>
+                <w:sz w:val="20"/>
+                <w:szCs w:val="20"/>
+              </w:rPr>
+            </w:pPr>
+            <w:r>
+              <w:rPr>
+                <w:rFonts w:ascii="Garamond" w:hAnsi="Garamond"/>
+                <w:sz w:val="20"/>
+                <w:szCs w:val="20"/>
+              </w:rPr>
+              <w:t>What happened to the impact measure?</w:t>
             </w:r>
           </w:p>
         </w:tc>
@@ -1165,7 +754,7 @@
         <w:tc>
           <w:tcPr>
             <w:tcW w:w="10349" w:type="dxa"/>
-            <w:gridSpan w:val="3"/>
+            <w:gridSpan w:val="4"/>
             <w:tcBorders>
               <w:top w:val="single" w:sz="4" w:space="0" w:color="auto"/>
               <w:left w:val="single" w:sz="4" w:space="0" w:color="auto"/>
@@ -1190,7 +779,7 @@
                 <w:sz w:val="24"/>
                 <w:szCs w:val="24"/>
               </w:rPr>
-              <w:t>SHOWING IMPROVEMENT</w:t>
+              <w:t>LEADING OWNERSHIP</w:t>
             </w:r>
           </w:p>
         </w:tc>
@@ -1209,17 +798,21 @@
               <w:left w:val="single" w:sz="4" w:space="0" w:color="auto"/>
               <w:bottom w:val="single" w:sz="4" w:space="0" w:color="auto"/>
             </w:tcBorders>
+            <w:vAlign w:val="center"/>
           </w:tcPr>
           <w:p>
+            <w:pPr>
+              <w:jc w:val="center"/>
+            </w:pPr>
             <w:r>
               <w:rPr>
                 <w:noProof/>
               </w:rPr>
               <w:drawing>
-                <wp:inline distT="0" distB="0" distL="0" distR="0" wp14:anchorId="5B310BDD" wp14:editId="5CFA246F">
-                  <wp:extent cx="1019175" cy="1019175"/>
-                  <wp:effectExtent l="0" t="0" r="9525" b="9525"/>
-                  <wp:docPr id="7" name="Picture 7"/>
+                <wp:inline distT="0" distB="0" distL="0" distR="0" wp14:anchorId="32531ED4" wp14:editId="6BE7303A">
+                  <wp:extent cx="914400" cy="896112"/>
+                  <wp:effectExtent l="0" t="0" r="0" b="0"/>
+                  <wp:docPr id="5" name="Picture 5"/>
                   <wp:cNvGraphicFramePr>
                     <a:graphicFrameLocks xmlns:a="http://schemas.openxmlformats.org/drawingml/2006/main" noChangeAspect="1"/>
                   </wp:cNvGraphicFramePr>
@@ -1227,7 +820,7 @@
                     <a:graphicData uri="http://schemas.openxmlformats.org/drawingml/2006/picture">
                       <pic:pic xmlns:pic="http://schemas.openxmlformats.org/drawingml/2006/picture">
                         <pic:nvPicPr>
-                          <pic:cNvPr id="0" name="Picture 13"/>
+                          <pic:cNvPr id="0" name="Picture 9"/>
                           <pic:cNvPicPr>
                             <a:picLocks noChangeAspect="1" noChangeArrowheads="1"/>
                           </pic:cNvPicPr>
@@ -1248,7 +841,7 @@
                         <pic:spPr bwMode="auto">
                           <a:xfrm>
                             <a:off x="0" y="0"/>
-                            <a:ext cx="1028602" cy="1028602"/>
+                            <a:ext cx="914400" cy="896112"/>
                           </a:xfrm>
                           <a:prstGeom prst="rect">
                             <a:avLst/>
@@ -1300,7 +893,7 @@
         </w:tc>
         <w:tc>
           <w:tcPr>
-            <w:tcW w:w="8284" w:type="dxa"/>
+            <w:tcW w:w="4142" w:type="dxa"/>
             <w:tcBorders>
               <w:top w:val="nil"/>
               <w:left w:val="single" w:sz="4" w:space="0" w:color="auto"/>
@@ -1316,6 +909,877 @@
                 <w:szCs w:val="20"/>
               </w:rPr>
             </w:pPr>
+          </w:p>
+          <w:p>
+            <w:pPr>
+              <w:rPr>
+                <w:rFonts w:ascii="Garamond" w:hAnsi="Garamond"/>
+                <w:b/>
+                <w:sz w:val="20"/>
+                <w:szCs w:val="20"/>
+              </w:rPr>
+            </w:pPr>
+            <w:r>
+              <w:rPr>
+                <w:rFonts w:ascii="Garamond" w:hAnsi="Garamond"/>
+                <w:b/>
+                <w:sz w:val="20"/>
+                <w:szCs w:val="20"/>
+              </w:rPr>
+              <w:t>Logistics</w:t>
+            </w:r>
+          </w:p>
+          <w:p>
+            <w:pPr>
+              <w:rPr>
+                <w:rFonts w:ascii="Garamond" w:hAnsi="Garamond"/>
+                <w:sz w:val="20"/>
+                <w:szCs w:val="20"/>
+              </w:rPr>
+            </w:pPr>
+            <w:r>
+              <w:rPr>
+                <w:rFonts w:ascii="Garamond" w:hAnsi="Garamond"/>
+                <w:sz w:val="20"/>
+                <w:szCs w:val="20"/>
+              </w:rPr>
+              <w:t>Meet weekly for 7 min</w:t>
+            </w:r>
+          </w:p>
+          <w:p>
+            <w:pPr>
+              <w:rPr>
+                <w:rFonts w:ascii="Garamond" w:hAnsi="Garamond"/>
+                <w:sz w:val="20"/>
+                <w:szCs w:val="20"/>
+              </w:rPr>
+            </w:pPr>
+            <w:r>
+              <w:rPr>
+                <w:rFonts w:ascii="Garamond" w:hAnsi="Garamond"/>
+                <w:sz w:val="20"/>
+                <w:szCs w:val="20"/>
+              </w:rPr>
+              <w:t xml:space="preserve">Attendees: </w:t>
+            </w:r>
+            <w:r>
+              <w:rPr>
+                <w:rFonts w:ascii="Garamond" w:hAnsi="Garamond"/>
+                <w:sz w:val="20"/>
+                <w:szCs w:val="20"/>
+              </w:rPr>
+              <w:t>Executive, T</w:t>
+            </w:r>
+            <w:r>
+              <w:rPr>
+                <w:rFonts w:ascii="Garamond" w:hAnsi="Garamond"/>
+                <w:sz w:val="20"/>
+                <w:szCs w:val="20"/>
+              </w:rPr>
+              <w:t>eam</w:t>
+            </w:r>
+          </w:p>
+          <w:p>
+            <w:pPr>
+              <w:rPr>
+                <w:rFonts w:ascii="Garamond" w:hAnsi="Garamond"/>
+                <w:sz w:val="20"/>
+                <w:szCs w:val="20"/>
+              </w:rPr>
+            </w:pPr>
+            <w:r>
+              <w:rPr>
+                <w:rFonts w:ascii="Garamond" w:hAnsi="Garamond"/>
+                <w:sz w:val="20"/>
+                <w:szCs w:val="20"/>
+              </w:rPr>
+              <w:t xml:space="preserve">Optional: </w:t>
+            </w:r>
+            <w:r>
+              <w:rPr>
+                <w:rFonts w:ascii="Garamond" w:hAnsi="Garamond"/>
+                <w:sz w:val="20"/>
+                <w:szCs w:val="20"/>
+              </w:rPr>
+              <w:t>Other teams under same executive</w:t>
+            </w:r>
+          </w:p>
+          <w:p>
+            <w:pPr>
+              <w:ind w:left="720"/>
+              <w:rPr>
+                <w:rFonts w:ascii="Garamond" w:hAnsi="Garamond"/>
+                <w:sz w:val="20"/>
+                <w:szCs w:val="20"/>
+              </w:rPr>
+            </w:pPr>
+          </w:p>
+          <w:p>
+            <w:pPr>
+              <w:rPr>
+                <w:rFonts w:ascii="Garamond" w:hAnsi="Garamond"/>
+                <w:b/>
+                <w:sz w:val="20"/>
+                <w:szCs w:val="20"/>
+              </w:rPr>
+            </w:pPr>
+            <w:r>
+              <w:rPr>
+                <w:rFonts w:ascii="Garamond" w:hAnsi="Garamond"/>
+                <w:b/>
+                <w:sz w:val="20"/>
+                <w:szCs w:val="20"/>
+              </w:rPr>
+              <w:t>Intent</w:t>
+            </w:r>
+          </w:p>
+          <w:p>
+            <w:pPr>
+              <w:rPr>
+                <w:rFonts w:ascii="Garamond" w:hAnsi="Garamond"/>
+                <w:sz w:val="20"/>
+                <w:szCs w:val="20"/>
+              </w:rPr>
+            </w:pPr>
+            <w:r>
+              <w:rPr>
+                <w:rFonts w:ascii="Garamond" w:hAnsi="Garamond"/>
+                <w:sz w:val="20"/>
+                <w:szCs w:val="20"/>
+              </w:rPr>
+              <w:t xml:space="preserve">Team: Show current </w:t>
+            </w:r>
+            <w:r>
+              <w:rPr>
+                <w:rFonts w:ascii="Garamond" w:hAnsi="Garamond"/>
+                <w:sz w:val="20"/>
+                <w:szCs w:val="20"/>
+              </w:rPr>
+              <w:t>decisions</w:t>
+            </w:r>
+          </w:p>
+          <w:p>
+            <w:pPr>
+              <w:rPr>
+                <w:rFonts w:ascii="Garamond" w:hAnsi="Garamond"/>
+                <w:sz w:val="20"/>
+                <w:szCs w:val="20"/>
+              </w:rPr>
+            </w:pPr>
+            <w:r>
+              <w:rPr>
+                <w:rFonts w:ascii="Garamond" w:hAnsi="Garamond"/>
+                <w:sz w:val="20"/>
+                <w:szCs w:val="20"/>
+              </w:rPr>
+              <w:t>Exec</w:t>
+            </w:r>
+            <w:r>
+              <w:rPr>
+                <w:rFonts w:ascii="Garamond" w:hAnsi="Garamond"/>
+                <w:sz w:val="20"/>
+                <w:szCs w:val="20"/>
+              </w:rPr>
+              <w:t>utives</w:t>
+            </w:r>
+            <w:r>
+              <w:rPr>
+                <w:rFonts w:ascii="Garamond" w:hAnsi="Garamond"/>
+                <w:sz w:val="20"/>
+                <w:szCs w:val="20"/>
+              </w:rPr>
+              <w:t xml:space="preserve">: </w:t>
+            </w:r>
+            <w:r>
+              <w:rPr>
+                <w:rFonts w:ascii="Garamond" w:hAnsi="Garamond"/>
+                <w:sz w:val="20"/>
+                <w:szCs w:val="20"/>
+              </w:rPr>
+              <w:t>Coach on ownership</w:t>
+            </w:r>
+          </w:p>
+        </w:tc>
+        <w:tc>
+          <w:tcPr>
+            <w:tcW w:w="4142" w:type="dxa"/>
+            <w:tcBorders>
+              <w:top w:val="nil"/>
+              <w:left w:val="single" w:sz="4" w:space="0" w:color="auto"/>
+              <w:bottom w:val="single" w:sz="4" w:space="0" w:color="auto"/>
+              <w:right w:val="single" w:sz="4" w:space="0" w:color="auto"/>
+            </w:tcBorders>
+          </w:tcPr>
+          <w:p>
+            <w:pPr>
+              <w:rPr>
+                <w:rFonts w:ascii="Garamond" w:hAnsi="Garamond"/>
+                <w:sz w:val="20"/>
+                <w:szCs w:val="20"/>
+              </w:rPr>
+            </w:pPr>
+            <w:r>
+              <w:rPr>
+                <w:rFonts w:ascii="Garamond" w:hAnsi="Garamond"/>
+                <w:b/>
+                <w:sz w:val="20"/>
+                <w:szCs w:val="20"/>
+              </w:rPr>
+              <w:t xml:space="preserve">Team </w:t>
+            </w:r>
+            <w:r>
+              <w:rPr>
+                <w:rFonts w:ascii="Garamond" w:hAnsi="Garamond"/>
+                <w:b/>
+                <w:sz w:val="20"/>
+                <w:szCs w:val="20"/>
+              </w:rPr>
+              <w:t>Agenda</w:t>
+            </w:r>
+            <w:r>
+              <w:rPr>
+                <w:rFonts w:ascii="Garamond" w:hAnsi="Garamond"/>
+                <w:sz w:val="20"/>
+                <w:szCs w:val="20"/>
+              </w:rPr>
+              <w:t>:</w:t>
+            </w:r>
+          </w:p>
+          <w:p>
+            <w:pPr>
+              <w:pStyle w:val="ListParagraph"/>
+              <w:numPr>
+                <w:ilvl w:val="0"/>
+                <w:numId w:val="10"/>
+              </w:numPr>
+              <w:ind w:left="336" w:hanging="180"/>
+              <w:rPr>
+                <w:rFonts w:ascii="Garamond" w:hAnsi="Garamond"/>
+                <w:sz w:val="20"/>
+                <w:szCs w:val="20"/>
+              </w:rPr>
+            </w:pPr>
+            <w:r>
+              <w:rPr>
+                <w:rFonts w:ascii="Garamond" w:hAnsi="Garamond"/>
+                <w:sz w:val="20"/>
+                <w:szCs w:val="20"/>
+              </w:rPr>
+              <w:t>What was learned since last time?</w:t>
+            </w:r>
+          </w:p>
+          <w:p>
+            <w:pPr>
+              <w:pStyle w:val="ListParagraph"/>
+              <w:numPr>
+                <w:ilvl w:val="0"/>
+                <w:numId w:val="10"/>
+              </w:numPr>
+              <w:ind w:left="336" w:hanging="180"/>
+              <w:rPr>
+                <w:rFonts w:ascii="Garamond" w:hAnsi="Garamond"/>
+                <w:sz w:val="20"/>
+                <w:szCs w:val="20"/>
+              </w:rPr>
+            </w:pPr>
+            <w:r>
+              <w:rPr>
+                <w:rFonts w:ascii="Garamond" w:hAnsi="Garamond"/>
+                <w:sz w:val="20"/>
+                <w:szCs w:val="20"/>
+              </w:rPr>
+              <w:t>How did that insight change what we measure?</w:t>
+            </w:r>
+          </w:p>
+          <w:p>
+            <w:pPr>
+              <w:pStyle w:val="ListParagraph"/>
+              <w:numPr>
+                <w:ilvl w:val="0"/>
+                <w:numId w:val="10"/>
+              </w:numPr>
+              <w:ind w:left="336" w:hanging="180"/>
+              <w:rPr>
+                <w:rFonts w:ascii="Garamond" w:hAnsi="Garamond"/>
+                <w:sz w:val="20"/>
+                <w:szCs w:val="20"/>
+              </w:rPr>
+            </w:pPr>
+            <w:r>
+              <w:rPr>
+                <w:rFonts w:ascii="Garamond" w:hAnsi="Garamond"/>
+                <w:sz w:val="20"/>
+                <w:szCs w:val="20"/>
+              </w:rPr>
+              <w:t>Any overall changes in technical strategy</w:t>
+            </w:r>
+          </w:p>
+          <w:p>
+            <w:pPr>
+              <w:pStyle w:val="ListParagraph"/>
+              <w:numPr>
+                <w:ilvl w:val="0"/>
+                <w:numId w:val="10"/>
+              </w:numPr>
+              <w:ind w:left="336" w:hanging="180"/>
+              <w:rPr>
+                <w:rFonts w:ascii="Garamond" w:hAnsi="Garamond"/>
+                <w:sz w:val="20"/>
+                <w:szCs w:val="20"/>
+              </w:rPr>
+            </w:pPr>
+            <w:r>
+              <w:rPr>
+                <w:rFonts w:ascii="Garamond" w:hAnsi="Garamond"/>
+                <w:sz w:val="20"/>
+                <w:szCs w:val="20"/>
+              </w:rPr>
+              <w:t>Any resources we need, and on what timeline?</w:t>
+            </w:r>
+            <w:r>
+              <w:rPr>
+                <w:rFonts w:ascii="Garamond" w:hAnsi="Garamond"/>
+                <w:sz w:val="20"/>
+                <w:szCs w:val="20"/>
+              </w:rPr>
+              <w:br/>
+            </w:r>
+          </w:p>
+          <w:p>
+            <w:pPr>
+              <w:rPr>
+                <w:rFonts w:ascii="Garamond" w:hAnsi="Garamond"/>
+                <w:b/>
+                <w:sz w:val="20"/>
+                <w:szCs w:val="20"/>
+              </w:rPr>
+            </w:pPr>
+            <w:r>
+              <w:rPr>
+                <w:rFonts w:ascii="Garamond" w:hAnsi="Garamond"/>
+                <w:b/>
+                <w:sz w:val="20"/>
+                <w:szCs w:val="20"/>
+              </w:rPr>
+              <w:t>Executive Agenda:</w:t>
+            </w:r>
+          </w:p>
+          <w:p>
+            <w:pPr>
+              <w:pStyle w:val="ListParagraph"/>
+              <w:numPr>
+                <w:ilvl w:val="0"/>
+                <w:numId w:val="10"/>
+              </w:numPr>
+              <w:ind w:left="336" w:hanging="180"/>
+              <w:rPr>
+                <w:rFonts w:ascii="Garamond" w:hAnsi="Garamond"/>
+                <w:sz w:val="20"/>
+                <w:szCs w:val="20"/>
+              </w:rPr>
+            </w:pPr>
+            <w:r>
+              <w:rPr>
+                <w:rFonts w:ascii="Garamond" w:hAnsi="Garamond"/>
+                <w:sz w:val="20"/>
+                <w:szCs w:val="20"/>
+              </w:rPr>
+              <w:t>A</w:t>
+            </w:r>
+            <w:r>
+              <w:rPr>
+                <w:rFonts w:ascii="Garamond" w:hAnsi="Garamond"/>
+                <w:sz w:val="20"/>
+                <w:szCs w:val="20"/>
+              </w:rPr>
+              <w:t>sk what informed any specific decision</w:t>
+            </w:r>
+          </w:p>
+          <w:p>
+            <w:pPr>
+              <w:pStyle w:val="ListParagraph"/>
+              <w:numPr>
+                <w:ilvl w:val="0"/>
+                <w:numId w:val="10"/>
+              </w:numPr>
+              <w:ind w:left="336" w:hanging="180"/>
+              <w:rPr>
+                <w:rFonts w:ascii="Garamond" w:hAnsi="Garamond"/>
+                <w:sz w:val="20"/>
+                <w:szCs w:val="20"/>
+              </w:rPr>
+            </w:pPr>
+            <w:r>
+              <w:rPr>
+                <w:rFonts w:ascii="Garamond" w:hAnsi="Garamond"/>
+                <w:sz w:val="20"/>
+                <w:szCs w:val="20"/>
+              </w:rPr>
+              <w:t>Note successful ownership moments</w:t>
+            </w:r>
+          </w:p>
+        </w:tc>
+      </w:tr>
+      <w:tr>
+        <w:trPr>
+          <w:jc w:val="center"/>
+        </w:trPr>
+        <w:tc>
+          <w:tcPr>
+            <w:tcW w:w="10349" w:type="dxa"/>
+            <w:gridSpan w:val="4"/>
+            <w:tcBorders>
+              <w:top w:val="single" w:sz="4" w:space="0" w:color="auto"/>
+              <w:left w:val="single" w:sz="4" w:space="0" w:color="auto"/>
+              <w:bottom w:val="nil"/>
+              <w:right w:val="single" w:sz="4" w:space="0" w:color="auto"/>
+            </w:tcBorders>
+          </w:tcPr>
+          <w:p>
+            <w:pPr>
+              <w:jc w:val="center"/>
+              <w:rPr>
+                <w:rFonts w:ascii="Garamond" w:hAnsi="Garamond"/>
+                <w:b/>
+                <w:sz w:val="24"/>
+                <w:szCs w:val="24"/>
+              </w:rPr>
+            </w:pPr>
+            <w:r>
+              <w:rPr>
+                <w:rFonts w:ascii="Garamond" w:hAnsi="Garamond"/>
+                <w:b/>
+                <w:sz w:val="24"/>
+                <w:szCs w:val="24"/>
+              </w:rPr>
+              <w:t>ASSESSING OWNERSHIP</w:t>
+            </w:r>
+          </w:p>
+        </w:tc>
+      </w:tr>
+      <w:tr>
+        <w:trPr>
+          <w:cantSplit/>
+          <w:trHeight w:val="1134"/>
+          <w:jc w:val="center"/>
+        </w:trPr>
+        <w:tc>
+          <w:tcPr>
+            <w:tcW w:w="1705" w:type="dxa"/>
+            <w:tcBorders>
+              <w:top w:val="nil"/>
+              <w:left w:val="single" w:sz="4" w:space="0" w:color="auto"/>
+              <w:bottom w:val="single" w:sz="4" w:space="0" w:color="auto"/>
+            </w:tcBorders>
+            <w:vAlign w:val="center"/>
+          </w:tcPr>
+          <w:p>
+            <w:pPr>
+              <w:jc w:val="center"/>
+            </w:pPr>
+            <w:r>
+              <w:rPr>
+                <w:noProof/>
+              </w:rPr>
+              <w:drawing>
+                <wp:inline distT="0" distB="0" distL="0" distR="0" wp14:anchorId="5A9FE8DB" wp14:editId="6D4228A0">
+                  <wp:extent cx="914400" cy="905256"/>
+                  <wp:effectExtent l="0" t="0" r="0" b="9525"/>
+                  <wp:docPr id="6" name="Picture 6"/>
+                  <wp:cNvGraphicFramePr>
+                    <a:graphicFrameLocks xmlns:a="http://schemas.openxmlformats.org/drawingml/2006/main" noChangeAspect="1"/>
+                  </wp:cNvGraphicFramePr>
+                  <a:graphic xmlns:a="http://schemas.openxmlformats.org/drawingml/2006/main">
+                    <a:graphicData uri="http://schemas.openxmlformats.org/drawingml/2006/picture">
+                      <pic:pic xmlns:pic="http://schemas.openxmlformats.org/drawingml/2006/picture">
+                        <pic:nvPicPr>
+                          <pic:cNvPr id="0" name="Picture 11"/>
+                          <pic:cNvPicPr>
+                            <a:picLocks noChangeAspect="1" noChangeArrowheads="1"/>
+                          </pic:cNvPicPr>
+                        </pic:nvPicPr>
+                        <pic:blipFill>
+                          <a:blip r:embed="rId11" cstate="print">
+                            <a:extLst>
+                              <a:ext uri="{28A0092B-C50C-407E-A947-70E740481C1C}">
+                                <a14:useLocalDpi xmlns:a14="http://schemas.microsoft.com/office/drawing/2010/main" val="0"/>
+                              </a:ext>
+                            </a:extLst>
+                          </a:blip>
+                          <a:srcRect/>
+                          <a:stretch>
+                            <a:fillRect/>
+                          </a:stretch>
+                        </pic:blipFill>
+                        <pic:spPr bwMode="auto">
+                          <a:xfrm flipH="1">
+                            <a:off x="0" y="0"/>
+                            <a:ext cx="914400" cy="905256"/>
+                          </a:xfrm>
+                          <a:prstGeom prst="rect">
+                            <a:avLst/>
+                          </a:prstGeom>
+                          <a:noFill/>
+                          <a:ln>
+                            <a:noFill/>
+                          </a:ln>
+                        </pic:spPr>
+                      </pic:pic>
+                    </a:graphicData>
+                  </a:graphic>
+                </wp:inline>
+              </w:drawing>
+            </w:r>
+          </w:p>
+        </w:tc>
+        <w:tc>
+          <w:tcPr>
+            <w:tcW w:w="360" w:type="dxa"/>
+            <w:tcBorders>
+              <w:top w:val="nil"/>
+              <w:bottom w:val="single" w:sz="4" w:space="0" w:color="auto"/>
+              <w:right w:val="single" w:sz="4" w:space="0" w:color="auto"/>
+            </w:tcBorders>
+            <w:textDirection w:val="btLr"/>
+          </w:tcPr>
+          <w:p>
+            <w:pPr>
+              <w:ind w:left="113" w:right="113"/>
+              <w:jc w:val="center"/>
+              <w:rPr>
+                <w:rFonts w:ascii="Garamond" w:hAnsi="Garamond"/>
+                <w:b/>
+                <w:sz w:val="20"/>
+                <w:szCs w:val="20"/>
+              </w:rPr>
+            </w:pPr>
+            <w:r>
+              <w:rPr>
+                <w:rFonts w:ascii="Garamond" w:hAnsi="Garamond"/>
+                <w:b/>
+                <w:sz w:val="20"/>
+                <w:szCs w:val="20"/>
+              </w:rPr>
+              <w:t>ACTIONS</w:t>
+            </w:r>
+          </w:p>
+        </w:tc>
+        <w:tc>
+          <w:tcPr>
+            <w:tcW w:w="8284" w:type="dxa"/>
+            <w:gridSpan w:val="2"/>
+            <w:tcBorders>
+              <w:top w:val="nil"/>
+              <w:left w:val="single" w:sz="4" w:space="0" w:color="auto"/>
+              <w:bottom w:val="single" w:sz="4" w:space="0" w:color="auto"/>
+              <w:right w:val="single" w:sz="4" w:space="0" w:color="auto"/>
+            </w:tcBorders>
+          </w:tcPr>
+          <w:p>
+            <w:pPr>
+              <w:rPr>
+                <w:rFonts w:ascii="Garamond" w:hAnsi="Garamond"/>
+                <w:sz w:val="20"/>
+                <w:szCs w:val="20"/>
+              </w:rPr>
+            </w:pPr>
+          </w:p>
+          <w:p>
+            <w:pPr>
+              <w:pStyle w:val="ListParagraph"/>
+              <w:numPr>
+                <w:ilvl w:val="0"/>
+                <w:numId w:val="10"/>
+              </w:numPr>
+              <w:ind w:left="336" w:hanging="180"/>
+              <w:rPr>
+                <w:rFonts w:ascii="Garamond" w:hAnsi="Garamond"/>
+                <w:sz w:val="20"/>
+                <w:szCs w:val="20"/>
+              </w:rPr>
+            </w:pPr>
+            <w:r>
+              <w:rPr>
+                <w:rFonts w:ascii="Garamond" w:hAnsi="Garamond"/>
+                <w:sz w:val="20"/>
+                <w:szCs w:val="20"/>
+              </w:rPr>
+              <w:t xml:space="preserve">Which teams need my help? </w:t>
+            </w:r>
+          </w:p>
+          <w:p>
+            <w:pPr>
+              <w:pStyle w:val="ListParagraph"/>
+              <w:numPr>
+                <w:ilvl w:val="0"/>
+                <w:numId w:val="10"/>
+              </w:numPr>
+              <w:ind w:left="336" w:hanging="180"/>
+              <w:rPr>
+                <w:rFonts w:ascii="Garamond" w:hAnsi="Garamond"/>
+                <w:sz w:val="20"/>
+                <w:szCs w:val="20"/>
+              </w:rPr>
+            </w:pPr>
+            <w:r>
+              <w:rPr>
+                <w:rFonts w:ascii="Garamond" w:hAnsi="Garamond"/>
+                <w:sz w:val="20"/>
+                <w:szCs w:val="20"/>
+              </w:rPr>
+              <w:t>Which teams should be left alone?</w:t>
+            </w:r>
+          </w:p>
+          <w:p>
+            <w:pPr>
+              <w:rPr>
+                <w:rFonts w:ascii="Garamond" w:hAnsi="Garamond"/>
+                <w:sz w:val="20"/>
+                <w:szCs w:val="20"/>
+              </w:rPr>
+            </w:pPr>
+            <w:r>
+              <w:rPr>
+                <w:rFonts w:ascii="Garamond" w:hAnsi="Garamond"/>
+                <w:sz w:val="20"/>
+                <w:szCs w:val="20"/>
+              </w:rPr>
+              <w:t xml:space="preserve"> </w:t>
+            </w:r>
+          </w:p>
+          <w:p>
+            <w:pPr>
+              <w:rPr>
+                <w:rFonts w:ascii="Garamond" w:hAnsi="Garamond"/>
+                <w:sz w:val="20"/>
+                <w:szCs w:val="20"/>
+              </w:rPr>
+            </w:pPr>
+            <w:r>
+              <w:rPr>
+                <w:rFonts w:ascii="Garamond" w:hAnsi="Garamond"/>
+                <w:sz w:val="20"/>
+                <w:szCs w:val="20"/>
+              </w:rPr>
+              <w:t xml:space="preserve">Score teams on their ability to prioritise, handle the unknown, learn &amp; execute, and decide well. </w:t>
+            </w:r>
+          </w:p>
+          <w:p>
+            <w:pPr>
+              <w:rPr>
+                <w:rFonts w:ascii="Garamond" w:hAnsi="Garamond"/>
+                <w:sz w:val="20"/>
+                <w:szCs w:val="20"/>
+              </w:rPr>
+            </w:pPr>
+            <w:r>
+              <w:rPr>
+                <w:rFonts w:ascii="Garamond" w:hAnsi="Garamond"/>
+                <w:i/>
+                <w:sz w:val="20"/>
+                <w:szCs w:val="20"/>
+              </w:rPr>
+              <w:t xml:space="preserve">See Team Assessment </w:t>
+            </w:r>
+            <w:r>
+              <w:rPr>
+                <w:rFonts w:ascii="Garamond" w:hAnsi="Garamond"/>
+                <w:i/>
+                <w:sz w:val="20"/>
+                <w:szCs w:val="20"/>
+              </w:rPr>
+              <w:t>Rubric for specific criteria within these categories.</w:t>
+            </w:r>
+          </w:p>
+        </w:tc>
+      </w:tr>
+      <w:tr>
+        <w:trPr>
+          <w:jc w:val="center"/>
+        </w:trPr>
+        <w:tc>
+          <w:tcPr>
+            <w:tcW w:w="10349" w:type="dxa"/>
+            <w:gridSpan w:val="4"/>
+            <w:tcBorders>
+              <w:top w:val="single" w:sz="4" w:space="0" w:color="auto"/>
+              <w:left w:val="single" w:sz="4" w:space="0" w:color="auto"/>
+              <w:bottom w:val="nil"/>
+              <w:right w:val="single" w:sz="4" w:space="0" w:color="auto"/>
+            </w:tcBorders>
+          </w:tcPr>
+          <w:p>
+            <w:pPr>
+              <w:jc w:val="center"/>
+              <w:rPr>
+                <w:rFonts w:ascii="Garamond" w:hAnsi="Garamond"/>
+                <w:b/>
+                <w:sz w:val="24"/>
+                <w:szCs w:val="24"/>
+              </w:rPr>
+            </w:pPr>
+            <w:r>
+              <w:rPr>
+                <w:rFonts w:ascii="Garamond" w:hAnsi="Garamond"/>
+                <w:b/>
+                <w:sz w:val="24"/>
+                <w:szCs w:val="24"/>
+              </w:rPr>
+              <w:t>SHOWING IMPROVEMENT</w:t>
+            </w:r>
+          </w:p>
+        </w:tc>
+      </w:tr>
+      <w:tr>
+        <w:trPr>
+          <w:cantSplit/>
+          <w:trHeight w:val="1134"/>
+          <w:jc w:val="center"/>
+        </w:trPr>
+        <w:tc>
+          <w:tcPr>
+            <w:tcW w:w="1705" w:type="dxa"/>
+            <w:tcBorders>
+              <w:top w:val="nil"/>
+              <w:left w:val="single" w:sz="4" w:space="0" w:color="auto"/>
+              <w:bottom w:val="single" w:sz="4" w:space="0" w:color="auto"/>
+            </w:tcBorders>
+            <w:vAlign w:val="center"/>
+          </w:tcPr>
+          <w:p>
+            <w:pPr>
+              <w:jc w:val="center"/>
+            </w:pPr>
+            <w:r>
+              <w:rPr>
+                <w:noProof/>
+              </w:rPr>
+              <w:drawing>
+                <wp:inline distT="0" distB="0" distL="0" distR="0" wp14:anchorId="5B310BDD" wp14:editId="1E1D7A3D">
+                  <wp:extent cx="914400" cy="914400"/>
+                  <wp:effectExtent l="0" t="0" r="0" b="0"/>
+                  <wp:docPr id="7" name="Picture 7"/>
+                  <wp:cNvGraphicFramePr>
+                    <a:graphicFrameLocks xmlns:a="http://schemas.openxmlformats.org/drawingml/2006/main" noChangeAspect="1"/>
+                  </wp:cNvGraphicFramePr>
+                  <a:graphic xmlns:a="http://schemas.openxmlformats.org/drawingml/2006/main">
+                    <a:graphicData uri="http://schemas.openxmlformats.org/drawingml/2006/picture">
+                      <pic:pic xmlns:pic="http://schemas.openxmlformats.org/drawingml/2006/picture">
+                        <pic:nvPicPr>
+                          <pic:cNvPr id="0" name="Picture 13"/>
+                          <pic:cNvPicPr>
+                            <a:picLocks noChangeAspect="1" noChangeArrowheads="1"/>
+                          </pic:cNvPicPr>
+                        </pic:nvPicPr>
+                        <pic:blipFill>
+                          <a:blip r:embed="rId12" cstate="print">
+                            <a:extLst>
+                              <a:ext uri="{28A0092B-C50C-407E-A947-70E740481C1C}">
+                                <a14:useLocalDpi xmlns:a14="http://schemas.microsoft.com/office/drawing/2010/main" val="0"/>
+                              </a:ext>
+                            </a:extLst>
+                          </a:blip>
+                          <a:srcRect/>
+                          <a:stretch>
+                            <a:fillRect/>
+                          </a:stretch>
+                        </pic:blipFill>
+                        <pic:spPr bwMode="auto">
+                          <a:xfrm>
+                            <a:off x="0" y="0"/>
+                            <a:ext cx="914400" cy="914400"/>
+                          </a:xfrm>
+                          <a:prstGeom prst="rect">
+                            <a:avLst/>
+                          </a:prstGeom>
+                          <a:noFill/>
+                          <a:ln>
+                            <a:noFill/>
+                          </a:ln>
+                        </pic:spPr>
+                      </pic:pic>
+                    </a:graphicData>
+                  </a:graphic>
+                </wp:inline>
+              </w:drawing>
+            </w:r>
+          </w:p>
+        </w:tc>
+        <w:tc>
+          <w:tcPr>
+            <w:tcW w:w="360" w:type="dxa"/>
+            <w:tcBorders>
+              <w:top w:val="nil"/>
+              <w:bottom w:val="single" w:sz="4" w:space="0" w:color="auto"/>
+              <w:right w:val="single" w:sz="4" w:space="0" w:color="auto"/>
+            </w:tcBorders>
+            <w:textDirection w:val="btLr"/>
+          </w:tcPr>
+          <w:p>
+            <w:pPr>
+              <w:ind w:left="113" w:right="113"/>
+              <w:jc w:val="center"/>
+              <w:rPr>
+                <w:rFonts w:ascii="Garamond" w:hAnsi="Garamond"/>
+                <w:b/>
+                <w:sz w:val="20"/>
+                <w:szCs w:val="20"/>
+              </w:rPr>
+            </w:pPr>
+            <w:r>
+              <w:rPr>
+                <w:rFonts w:ascii="Garamond" w:hAnsi="Garamond"/>
+                <w:b/>
+                <w:sz w:val="20"/>
+                <w:szCs w:val="20"/>
+              </w:rPr>
+              <w:t>ACTIONS</w:t>
+            </w:r>
+          </w:p>
+        </w:tc>
+        <w:tc>
+          <w:tcPr>
+            <w:tcW w:w="8284" w:type="dxa"/>
+            <w:gridSpan w:val="2"/>
+            <w:tcBorders>
+              <w:top w:val="nil"/>
+              <w:left w:val="single" w:sz="4" w:space="0" w:color="auto"/>
+              <w:bottom w:val="single" w:sz="4" w:space="0" w:color="auto"/>
+              <w:right w:val="single" w:sz="4" w:space="0" w:color="auto"/>
+            </w:tcBorders>
+          </w:tcPr>
+          <w:p>
+            <w:pPr>
+              <w:rPr>
+                <w:rFonts w:ascii="Garamond" w:hAnsi="Garamond"/>
+                <w:sz w:val="20"/>
+                <w:szCs w:val="20"/>
+              </w:rPr>
+            </w:pPr>
+            <w:r>
+              <w:rPr>
+                <w:rFonts w:ascii="Garamond" w:hAnsi="Garamond"/>
+                <w:sz w:val="20"/>
+                <w:szCs w:val="20"/>
+              </w:rPr>
+              <w:br/>
+              <w:t>Add to the demo agenda the following items:</w:t>
+            </w:r>
+          </w:p>
+          <w:p>
+            <w:pPr>
+              <w:pStyle w:val="ListParagraph"/>
+              <w:numPr>
+                <w:ilvl w:val="0"/>
+                <w:numId w:val="10"/>
+              </w:numPr>
+              <w:ind w:left="336" w:hanging="180"/>
+              <w:rPr>
+                <w:rFonts w:ascii="Garamond" w:hAnsi="Garamond"/>
+                <w:sz w:val="20"/>
+                <w:szCs w:val="20"/>
+              </w:rPr>
+            </w:pPr>
             <w:r>
               <w:rPr>
                 <w:rFonts w:ascii="Garamond" w:hAnsi="Garamond"/>
@@ -1327,6 +1791,12 @@
           </w:p>
           <w:p>
             <w:pPr>
+              <w:pStyle w:val="ListParagraph"/>
+              <w:numPr>
+                <w:ilvl w:val="0"/>
+                <w:numId w:val="10"/>
+              </w:numPr>
+              <w:ind w:left="336" w:hanging="180"/>
               <w:rPr>
                 <w:rFonts w:ascii="Garamond" w:hAnsi="Garamond"/>
                 <w:sz w:val="20"/>
@@ -1344,6 +1814,12 @@
           </w:p>
           <w:p>
             <w:pPr>
+              <w:pStyle w:val="ListParagraph"/>
+              <w:numPr>
+                <w:ilvl w:val="0"/>
+                <w:numId w:val="10"/>
+              </w:numPr>
+              <w:ind w:left="336" w:hanging="180"/>
               <w:rPr>
                 <w:rFonts w:ascii="Garamond" w:hAnsi="Garamond"/>
                 <w:sz w:val="20"/>
@@ -1361,19 +1837,25 @@
           </w:p>
           <w:p>
             <w:pPr>
-              <w:rPr>
-                <w:rFonts w:ascii="Garamond" w:hAnsi="Garamond"/>
-                <w:sz w:val="20"/>
-                <w:szCs w:val="20"/>
-              </w:rPr>
-            </w:pPr>
-            <w:r>
-              <w:rPr>
-                <w:rFonts w:ascii="Garamond" w:hAnsi="Garamond"/>
-                <w:sz w:val="20"/>
-                <w:szCs w:val="20"/>
-              </w:rPr>
-              <w:t>Any strategy shifts (measure or experiments) for next week. Can be a discussion, depending on audience.</w:t>
+              <w:pStyle w:val="ListParagraph"/>
+              <w:numPr>
+                <w:ilvl w:val="0"/>
+                <w:numId w:val="10"/>
+              </w:numPr>
+              <w:ind w:left="336" w:hanging="180"/>
+              <w:rPr>
+                <w:rFonts w:ascii="Garamond" w:hAnsi="Garamond"/>
+                <w:sz w:val="20"/>
+                <w:szCs w:val="20"/>
+              </w:rPr>
+            </w:pPr>
+            <w:r>
+              <w:rPr>
+                <w:rFonts w:ascii="Garamond" w:hAnsi="Garamond"/>
+                <w:sz w:val="20"/>
+                <w:szCs w:val="20"/>
+              </w:rPr>
+              <w:t xml:space="preserve">Any strategy shifts (measure or experiments) for next week. </w:t>
             </w:r>
           </w:p>
         </w:tc>
@@ -1381,6 +1863,12 @@
     </w:tbl>
     <w:p/>
     <w:sectPr>
+      <w:headerReference w:type="even" r:id="rId13"/>
+      <w:headerReference w:type="default" r:id="rId14"/>
+      <w:footerReference w:type="even" r:id="rId15"/>
+      <w:footerReference w:type="default" r:id="rId16"/>
+      <w:headerReference w:type="first" r:id="rId17"/>
+      <w:footerReference w:type="first" r:id="rId18"/>
       <w:pgSz w:w="12240" w:h="15840"/>
       <w:pgMar w:top="720" w:right="720" w:bottom="720" w:left="720" w:header="720" w:footer="720" w:gutter="0"/>
       <w:cols w:space="720"/>
@@ -1390,9 +1878,383 @@
 </w:document>
 </file>
 
+<file path=word/endnotes.xml><?xml version="1.0" encoding="utf-8"?>
+<w:endnotes xmlns:wpc="http://schemas.microsoft.com/office/word/2010/wordprocessingCanvas" xmlns:cx="http://schemas.microsoft.com/office/drawing/2014/chartex" xmlns:cx1="http://schemas.microsoft.com/office/drawing/2015/9/8/chartex" xmlns:cx2="http://schemas.microsoft.com/office/drawing/2015/10/21/chartex" xmlns:cx3="http://schemas.microsoft.com/office/drawing/2016/5/9/chartex" xmlns:cx4="http://schemas.microsoft.com/office/drawing/2016/5/10/chartex" xmlns:cx5="http://schemas.microsoft.com/office/drawing/2016/5/11/chartex" xmlns:cx6="http://schemas.microsoft.com/office/drawing/2016/5/12/chartex" xmlns:cx7="http://schemas.microsoft.com/office/drawing/2016/5/13/chartex" xmlns:cx8="http://schemas.microsoft.com/office/drawing/2016/5/14/chartex" xmlns:mc="http://schemas.openxmlformats.org/markup-compatibility/2006" xmlns:aink="http://schemas.microsoft.com/office/drawing/2016/ink" xmlns:am3d="http://schemas.microsoft.com/office/drawing/2017/model3d" xmlns:o="urn:schemas-microsoft-com:office:office" xmlns:r="http://schemas.openxmlformats.org/officeDocument/2006/relationships" xmlns:m="http://schemas.openxmlformats.org/officeDocument/2006/math" xmlns:v="urn:schemas-microsoft-com:vml" xmlns:wp14="http://schemas.microsoft.com/office/word/2010/wordprocessingDrawing" xmlns:wp="http://schemas.openxmlformats.org/drawingml/2006/wordprocessingDrawing" xmlns:w10="urn:schemas-microsoft-com:office:word" xmlns:w="http://schemas.openxmlformats.org/wordprocessingml/2006/main" xmlns:w14="http://schemas.microsoft.com/office/word/2010/wordml" xmlns:w15="http://schemas.microsoft.com/office/word/2012/wordml" xmlns:w16cid="http://schemas.microsoft.com/office/word/2016/wordml/cid" xmlns:w16se="http://schemas.microsoft.com/office/word/2015/wordml/symex" xmlns:wpg="http://schemas.microsoft.com/office/word/2010/wordprocessingGroup" xmlns:wpi="http://schemas.microsoft.com/office/word/2010/wordprocessingInk" xmlns:wne="http://schemas.microsoft.com/office/word/2006/wordml" xmlns:wps="http://schemas.microsoft.com/office/word/2010/wordprocessingShape" mc:Ignorable="w14 w15 w16se w16cid wp14">
+  <w:endnote w:type="separator" w:id="-1">
+    <w:p>
+      <w:pPr>
+        <w:spacing w:after="0" w:line="240" w:lineRule="auto"/>
+      </w:pPr>
+      <w:r>
+        <w:separator/>
+      </w:r>
+    </w:p>
+  </w:endnote>
+  <w:endnote w:type="continuationSeparator" w:id="0">
+    <w:p>
+      <w:pPr>
+        <w:spacing w:after="0" w:line="240" w:lineRule="auto"/>
+      </w:pPr>
+      <w:r>
+        <w:continuationSeparator/>
+      </w:r>
+    </w:p>
+  </w:endnote>
+</w:endnotes>
+</file>
+
+<file path=word/footer1.xml><?xml version="1.0" encoding="utf-8"?>
+<w:ftr xmlns:wpc="http://schemas.microsoft.com/office/word/2010/wordprocessingCanvas" xmlns:cx="http://schemas.microsoft.com/office/drawing/2014/chartex" xmlns:cx1="http://schemas.microsoft.com/office/drawing/2015/9/8/chartex" xmlns:cx2="http://schemas.microsoft.com/office/drawing/2015/10/21/chartex" xmlns:cx3="http://schemas.microsoft.com/office/drawing/2016/5/9/chartex" xmlns:cx4="http://schemas.microsoft.com/office/drawing/2016/5/10/chartex" xmlns:cx5="http://schemas.microsoft.com/office/drawing/2016/5/11/chartex" xmlns:cx6="http://schemas.microsoft.com/office/drawing/2016/5/12/chartex" xmlns:cx7="http://schemas.microsoft.com/office/drawing/2016/5/13/chartex" xmlns:cx8="http://schemas.microsoft.com/office/drawing/2016/5/14/chartex" xmlns:mc="http://schemas.openxmlformats.org/markup-compatibility/2006" xmlns:aink="http://schemas.microsoft.com/office/drawing/2016/ink" xmlns:am3d="http://schemas.microsoft.com/office/drawing/2017/model3d" xmlns:o="urn:schemas-microsoft-com:office:office" xmlns:r="http://schemas.openxmlformats.org/officeDocument/2006/relationships" xmlns:m="http://schemas.openxmlformats.org/officeDocument/2006/math" xmlns:v="urn:schemas-microsoft-com:vml" xmlns:wp14="http://schemas.microsoft.com/office/word/2010/wordprocessingDrawing" xmlns:wp="http://schemas.openxmlformats.org/drawingml/2006/wordprocessingDrawing" xmlns:w10="urn:schemas-microsoft-com:office:word" xmlns:w="http://schemas.openxmlformats.org/wordprocessingml/2006/main" xmlns:w14="http://schemas.microsoft.com/office/word/2010/wordml" xmlns:w15="http://schemas.microsoft.com/office/word/2012/wordml" xmlns:w16cid="http://schemas.microsoft.com/office/word/2016/wordml/cid" xmlns:w16se="http://schemas.microsoft.com/office/word/2015/wordml/symex" xmlns:wpg="http://schemas.microsoft.com/office/word/2010/wordprocessingGroup" xmlns:wpi="http://schemas.microsoft.com/office/word/2010/wordprocessingInk" xmlns:wne="http://schemas.microsoft.com/office/word/2006/wordml" xmlns:wps="http://schemas.microsoft.com/office/word/2010/wordprocessingShape" mc:Ignorable="w14 w15 w16se w16cid wp14">
+  <w:p>
+    <w:pPr>
+      <w:pStyle w:val="Footer"/>
+    </w:pPr>
+  </w:p>
+</w:ftr>
+</file>
+
+<file path=word/footer2.xml><?xml version="1.0" encoding="utf-8"?>
+<w:ftr xmlns:wpc="http://schemas.microsoft.com/office/word/2010/wordprocessingCanvas" xmlns:cx="http://schemas.microsoft.com/office/drawing/2014/chartex" xmlns:cx1="http://schemas.microsoft.com/office/drawing/2015/9/8/chartex" xmlns:cx2="http://schemas.microsoft.com/office/drawing/2015/10/21/chartex" xmlns:cx3="http://schemas.microsoft.com/office/drawing/2016/5/9/chartex" xmlns:cx4="http://schemas.microsoft.com/office/drawing/2016/5/10/chartex" xmlns:cx5="http://schemas.microsoft.com/office/drawing/2016/5/11/chartex" xmlns:cx6="http://schemas.microsoft.com/office/drawing/2016/5/12/chartex" xmlns:cx7="http://schemas.microsoft.com/office/drawing/2016/5/13/chartex" xmlns:cx8="http://schemas.microsoft.com/office/drawing/2016/5/14/chartex" xmlns:mc="http://schemas.openxmlformats.org/markup-compatibility/2006" xmlns:aink="http://schemas.microsoft.com/office/drawing/2016/ink" xmlns:am3d="http://schemas.microsoft.com/office/drawing/2017/model3d" xmlns:o="urn:schemas-microsoft-com:office:office" xmlns:r="http://schemas.openxmlformats.org/officeDocument/2006/relationships" xmlns:m="http://schemas.openxmlformats.org/officeDocument/2006/math" xmlns:v="urn:schemas-microsoft-com:vml" xmlns:wp14="http://schemas.microsoft.com/office/word/2010/wordprocessingDrawing" xmlns:wp="http://schemas.openxmlformats.org/drawingml/2006/wordprocessingDrawing" xmlns:w10="urn:schemas-microsoft-com:office:word" xmlns:w="http://schemas.openxmlformats.org/wordprocessingml/2006/main" xmlns:w14="http://schemas.microsoft.com/office/word/2010/wordml" xmlns:w15="http://schemas.microsoft.com/office/word/2012/wordml" xmlns:w16cid="http://schemas.microsoft.com/office/word/2016/wordml/cid" xmlns:w16se="http://schemas.microsoft.com/office/word/2015/wordml/symex" xmlns:wpg="http://schemas.microsoft.com/office/word/2010/wordprocessingGroup" xmlns:wpi="http://schemas.microsoft.com/office/word/2010/wordprocessingInk" xmlns:wne="http://schemas.microsoft.com/office/word/2006/wordml" xmlns:wps="http://schemas.microsoft.com/office/word/2010/wordprocessingShape" mc:Ignorable="w14 w15 w16se w16cid wp14">
+  <w:p>
+    <w:pPr>
+      <w:pStyle w:val="Footer"/>
+    </w:pPr>
+  </w:p>
+</w:ftr>
+</file>
+
+<file path=word/footer3.xml><?xml version="1.0" encoding="utf-8"?>
+<w:ftr xmlns:wpc="http://schemas.microsoft.com/office/word/2010/wordprocessingCanvas" xmlns:cx="http://schemas.microsoft.com/office/drawing/2014/chartex" xmlns:cx1="http://schemas.microsoft.com/office/drawing/2015/9/8/chartex" xmlns:cx2="http://schemas.microsoft.com/office/drawing/2015/10/21/chartex" xmlns:cx3="http://schemas.microsoft.com/office/drawing/2016/5/9/chartex" xmlns:cx4="http://schemas.microsoft.com/office/drawing/2016/5/10/chartex" xmlns:cx5="http://schemas.microsoft.com/office/drawing/2016/5/11/chartex" xmlns:cx6="http://schemas.microsoft.com/office/drawing/2016/5/12/chartex" xmlns:cx7="http://schemas.microsoft.com/office/drawing/2016/5/13/chartex" xmlns:cx8="http://schemas.microsoft.com/office/drawing/2016/5/14/chartex" xmlns:mc="http://schemas.openxmlformats.org/markup-compatibility/2006" xmlns:aink="http://schemas.microsoft.com/office/drawing/2016/ink" xmlns:am3d="http://schemas.microsoft.com/office/drawing/2017/model3d" xmlns:o="urn:schemas-microsoft-com:office:office" xmlns:r="http://schemas.openxmlformats.org/officeDocument/2006/relationships" xmlns:m="http://schemas.openxmlformats.org/officeDocument/2006/math" xmlns:v="urn:schemas-microsoft-com:vml" xmlns:wp14="http://schemas.microsoft.com/office/word/2010/wordprocessingDrawing" xmlns:wp="http://schemas.openxmlformats.org/drawingml/2006/wordprocessingDrawing" xmlns:w10="urn:schemas-microsoft-com:office:word" xmlns:w="http://schemas.openxmlformats.org/wordprocessingml/2006/main" xmlns:w14="http://schemas.microsoft.com/office/word/2010/wordml" xmlns:w15="http://schemas.microsoft.com/office/word/2012/wordml" xmlns:w16cid="http://schemas.microsoft.com/office/word/2016/wordml/cid" xmlns:w16se="http://schemas.microsoft.com/office/word/2015/wordml/symex" xmlns:wpg="http://schemas.microsoft.com/office/word/2010/wordprocessingGroup" xmlns:wpi="http://schemas.microsoft.com/office/word/2010/wordprocessingInk" xmlns:wne="http://schemas.microsoft.com/office/word/2006/wordml" xmlns:wps="http://schemas.microsoft.com/office/word/2010/wordprocessingShape" mc:Ignorable="w14 w15 w16se w16cid wp14">
+  <w:p>
+    <w:pPr>
+      <w:pStyle w:val="Footer"/>
+    </w:pPr>
+  </w:p>
+</w:ftr>
+</file>
+
+<file path=word/footnotes.xml><?xml version="1.0" encoding="utf-8"?>
+<w:footnotes xmlns:wpc="http://schemas.microsoft.com/office/word/2010/wordprocessingCanvas" xmlns:cx="http://schemas.microsoft.com/office/drawing/2014/chartex" xmlns:cx1="http://schemas.microsoft.com/office/drawing/2015/9/8/chartex" xmlns:cx2="http://schemas.microsoft.com/office/drawing/2015/10/21/chartex" xmlns:cx3="http://schemas.microsoft.com/office/drawing/2016/5/9/chartex" xmlns:cx4="http://schemas.microsoft.com/office/drawing/2016/5/10/chartex" xmlns:cx5="http://schemas.microsoft.com/office/drawing/2016/5/11/chartex" xmlns:cx6="http://schemas.microsoft.com/office/drawing/2016/5/12/chartex" xmlns:cx7="http://schemas.microsoft.com/office/drawing/2016/5/13/chartex" xmlns:cx8="http://schemas.microsoft.com/office/drawing/2016/5/14/chartex" xmlns:mc="http://schemas.openxmlformats.org/markup-compatibility/2006" xmlns:aink="http://schemas.microsoft.com/office/drawing/2016/ink" xmlns:am3d="http://schemas.microsoft.com/office/drawing/2017/model3d" xmlns:o="urn:schemas-microsoft-com:office:office" xmlns:r="http://schemas.openxmlformats.org/officeDocument/2006/relationships" xmlns:m="http://schemas.openxmlformats.org/officeDocument/2006/math" xmlns:v="urn:schemas-microsoft-com:vml" xmlns:wp14="http://schemas.microsoft.com/office/word/2010/wordprocessingDrawing" xmlns:wp="http://schemas.openxmlformats.org/drawingml/2006/wordprocessingDrawing" xmlns:w10="urn:schemas-microsoft-com:office:word" xmlns:w="http://schemas.openxmlformats.org/wordprocessingml/2006/main" xmlns:w14="http://schemas.microsoft.com/office/word/2010/wordml" xmlns:w15="http://schemas.microsoft.com/office/word/2012/wordml" xmlns:w16cid="http://schemas.microsoft.com/office/word/2016/wordml/cid" xmlns:w16se="http://schemas.microsoft.com/office/word/2015/wordml/symex" xmlns:wpg="http://schemas.microsoft.com/office/word/2010/wordprocessingGroup" xmlns:wpi="http://schemas.microsoft.com/office/word/2010/wordprocessingInk" xmlns:wne="http://schemas.microsoft.com/office/word/2006/wordml" xmlns:wps="http://schemas.microsoft.com/office/word/2010/wordprocessingShape" mc:Ignorable="w14 w15 w16se w16cid wp14">
+  <w:footnote w:type="separator" w:id="-1">
+    <w:p>
+      <w:pPr>
+        <w:spacing w:after="0" w:line="240" w:lineRule="auto"/>
+      </w:pPr>
+      <w:r>
+        <w:separator/>
+      </w:r>
+    </w:p>
+  </w:footnote>
+  <w:footnote w:type="continuationSeparator" w:id="0">
+    <w:p>
+      <w:pPr>
+        <w:spacing w:after="0" w:line="240" w:lineRule="auto"/>
+      </w:pPr>
+      <w:r>
+        <w:continuationSeparator/>
+      </w:r>
+    </w:p>
+  </w:footnote>
+</w:footnotes>
+</file>
+
+<file path=word/header1.xml><?xml version="1.0" encoding="utf-8"?>
+<w:hdr xmlns:wpc="http://schemas.microsoft.com/office/word/2010/wordprocessingCanvas" xmlns:cx="http://schemas.microsoft.com/office/drawing/2014/chartex" xmlns:cx1="http://schemas.microsoft.com/office/drawing/2015/9/8/chartex" xmlns:cx2="http://schemas.microsoft.com/office/drawing/2015/10/21/chartex" xmlns:cx3="http://schemas.microsoft.com/office/drawing/2016/5/9/chartex" xmlns:cx4="http://schemas.microsoft.com/office/drawing/2016/5/10/chartex" xmlns:cx5="http://schemas.microsoft.com/office/drawing/2016/5/11/chartex" xmlns:cx6="http://schemas.microsoft.com/office/drawing/2016/5/12/chartex" xmlns:cx7="http://schemas.microsoft.com/office/drawing/2016/5/13/chartex" xmlns:cx8="http://schemas.microsoft.com/office/drawing/2016/5/14/chartex" xmlns:mc="http://schemas.openxmlformats.org/markup-compatibility/2006" xmlns:aink="http://schemas.microsoft.com/office/drawing/2016/ink" xmlns:am3d="http://schemas.microsoft.com/office/drawing/2017/model3d" xmlns:o="urn:schemas-microsoft-com:office:office" xmlns:r="http://schemas.openxmlformats.org/officeDocument/2006/relationships" xmlns:m="http://schemas.openxmlformats.org/officeDocument/2006/math" xmlns:v="urn:schemas-microsoft-com:vml" xmlns:wp14="http://schemas.microsoft.com/office/word/2010/wordprocessingDrawing" xmlns:wp="http://schemas.openxmlformats.org/drawingml/2006/wordprocessingDrawing" xmlns:w10="urn:schemas-microsoft-com:office:word" xmlns:w="http://schemas.openxmlformats.org/wordprocessingml/2006/main" xmlns:w14="http://schemas.microsoft.com/office/word/2010/wordml" xmlns:w15="http://schemas.microsoft.com/office/word/2012/wordml" xmlns:w16cid="http://schemas.microsoft.com/office/word/2016/wordml/cid" xmlns:w16se="http://schemas.microsoft.com/office/word/2015/wordml/symex" xmlns:wpg="http://schemas.microsoft.com/office/word/2010/wordprocessingGroup" xmlns:wpi="http://schemas.microsoft.com/office/word/2010/wordprocessingInk" xmlns:wne="http://schemas.microsoft.com/office/word/2006/wordml" xmlns:wps="http://schemas.microsoft.com/office/word/2010/wordprocessingShape" mc:Ignorable="w14 w15 w16se w16cid wp14">
+  <w:p>
+    <w:pPr>
+      <w:pStyle w:val="Header"/>
+    </w:pPr>
+  </w:p>
+</w:hdr>
+</file>
+
+<file path=word/header2.xml><?xml version="1.0" encoding="utf-8"?>
+<w:hdr xmlns:wpc="http://schemas.microsoft.com/office/word/2010/wordprocessingCanvas" xmlns:cx="http://schemas.microsoft.com/office/drawing/2014/chartex" xmlns:cx1="http://schemas.microsoft.com/office/drawing/2015/9/8/chartex" xmlns:cx2="http://schemas.microsoft.com/office/drawing/2015/10/21/chartex" xmlns:cx3="http://schemas.microsoft.com/office/drawing/2016/5/9/chartex" xmlns:cx4="http://schemas.microsoft.com/office/drawing/2016/5/10/chartex" xmlns:cx5="http://schemas.microsoft.com/office/drawing/2016/5/11/chartex" xmlns:cx6="http://schemas.microsoft.com/office/drawing/2016/5/12/chartex" xmlns:cx7="http://schemas.microsoft.com/office/drawing/2016/5/13/chartex" xmlns:cx8="http://schemas.microsoft.com/office/drawing/2016/5/14/chartex" xmlns:mc="http://schemas.openxmlformats.org/markup-compatibility/2006" xmlns:aink="http://schemas.microsoft.com/office/drawing/2016/ink" xmlns:am3d="http://schemas.microsoft.com/office/drawing/2017/model3d" xmlns:o="urn:schemas-microsoft-com:office:office" xmlns:r="http://schemas.openxmlformats.org/officeDocument/2006/relationships" xmlns:m="http://schemas.openxmlformats.org/officeDocument/2006/math" xmlns:v="urn:schemas-microsoft-com:vml" xmlns:wp14="http://schemas.microsoft.com/office/word/2010/wordprocessingDrawing" xmlns:wp="http://schemas.openxmlformats.org/drawingml/2006/wordprocessingDrawing" xmlns:w10="urn:schemas-microsoft-com:office:word" xmlns:w="http://schemas.openxmlformats.org/wordprocessingml/2006/main" xmlns:w14="http://schemas.microsoft.com/office/word/2010/wordml" xmlns:w15="http://schemas.microsoft.com/office/word/2012/wordml" xmlns:w16cid="http://schemas.microsoft.com/office/word/2016/wordml/cid" xmlns:w16se="http://schemas.microsoft.com/office/word/2015/wordml/symex" xmlns:wpg="http://schemas.microsoft.com/office/word/2010/wordprocessingGroup" xmlns:wpi="http://schemas.microsoft.com/office/word/2010/wordprocessingInk" xmlns:wne="http://schemas.microsoft.com/office/word/2006/wordml" xmlns:wps="http://schemas.microsoft.com/office/word/2010/wordprocessingShape" mc:Ignorable="w14 w15 w16se w16cid wp14">
+  <w:p>
+    <w:pPr>
+      <w:pStyle w:val="Header"/>
+      <w:jc w:val="center"/>
+      <w:rPr>
+        <w:rFonts w:ascii="Garamond" w:hAnsi="Garamond"/>
+        <w:b/>
+        <w:sz w:val="30"/>
+        <w:szCs w:val="30"/>
+      </w:rPr>
+    </w:pPr>
+    <w:r>
+      <w:rPr>
+        <w:rFonts w:ascii="Garamond" w:hAnsi="Garamond"/>
+        <w:b/>
+        <w:sz w:val="30"/>
+        <w:szCs w:val="30"/>
+      </w:rPr>
+      <w:t>Growing Responsible Ownership</w:t>
+    </w:r>
+    <w:r>
+      <w:rPr>
+        <w:rFonts w:ascii="Garamond" w:hAnsi="Garamond"/>
+        <w:b/>
+        <w:sz w:val="30"/>
+        <w:szCs w:val="30"/>
+      </w:rPr>
+      <w:t>™</w:t>
+    </w:r>
+    <w:r>
+      <w:rPr>
+        <w:rFonts w:ascii="Garamond" w:hAnsi="Garamond"/>
+        <w:b/>
+        <w:sz w:val="30"/>
+        <w:szCs w:val="30"/>
+      </w:rPr>
+      <w:t xml:space="preserve"> (</w:t>
+    </w:r>
+    <w:proofErr w:type="spellStart"/>
+    <w:r>
+      <w:rPr>
+        <w:rFonts w:ascii="Garamond" w:hAnsi="Garamond"/>
+        <w:b/>
+        <w:sz w:val="30"/>
+        <w:szCs w:val="30"/>
+      </w:rPr>
+      <w:t>GROw</w:t>
+    </w:r>
+    <w:proofErr w:type="spellEnd"/>
+    <w:r>
+      <w:rPr>
+        <w:rFonts w:ascii="Garamond" w:hAnsi="Garamond"/>
+        <w:b/>
+        <w:sz w:val="30"/>
+        <w:szCs w:val="30"/>
+      </w:rPr>
+      <w:t>™</w:t>
+    </w:r>
+    <w:bookmarkStart w:id="0" w:name="_GoBack"/>
+    <w:bookmarkEnd w:id="0"/>
+    <w:r>
+      <w:rPr>
+        <w:rFonts w:ascii="Garamond" w:hAnsi="Garamond"/>
+        <w:b/>
+        <w:sz w:val="30"/>
+        <w:szCs w:val="30"/>
+      </w:rPr>
+      <w:t>)</w:t>
+    </w:r>
+  </w:p>
+</w:hdr>
+</file>
+
+<file path=word/header3.xml><?xml version="1.0" encoding="utf-8"?>
+<w:hdr xmlns:wpc="http://schemas.microsoft.com/office/word/2010/wordprocessingCanvas" xmlns:cx="http://schemas.microsoft.com/office/drawing/2014/chartex" xmlns:cx1="http://schemas.microsoft.com/office/drawing/2015/9/8/chartex" xmlns:cx2="http://schemas.microsoft.com/office/drawing/2015/10/21/chartex" xmlns:cx3="http://schemas.microsoft.com/office/drawing/2016/5/9/chartex" xmlns:cx4="http://schemas.microsoft.com/office/drawing/2016/5/10/chartex" xmlns:cx5="http://schemas.microsoft.com/office/drawing/2016/5/11/chartex" xmlns:cx6="http://schemas.microsoft.com/office/drawing/2016/5/12/chartex" xmlns:cx7="http://schemas.microsoft.com/office/drawing/2016/5/13/chartex" xmlns:cx8="http://schemas.microsoft.com/office/drawing/2016/5/14/chartex" xmlns:mc="http://schemas.openxmlformats.org/markup-compatibility/2006" xmlns:aink="http://schemas.microsoft.com/office/drawing/2016/ink" xmlns:am3d="http://schemas.microsoft.com/office/drawing/2017/model3d" xmlns:o="urn:schemas-microsoft-com:office:office" xmlns:r="http://schemas.openxmlformats.org/officeDocument/2006/relationships" xmlns:m="http://schemas.openxmlformats.org/officeDocument/2006/math" xmlns:v="urn:schemas-microsoft-com:vml" xmlns:wp14="http://schemas.microsoft.com/office/word/2010/wordprocessingDrawing" xmlns:wp="http://schemas.openxmlformats.org/drawingml/2006/wordprocessingDrawing" xmlns:w10="urn:schemas-microsoft-com:office:word" xmlns:w="http://schemas.openxmlformats.org/wordprocessingml/2006/main" xmlns:w14="http://schemas.microsoft.com/office/word/2010/wordml" xmlns:w15="http://schemas.microsoft.com/office/word/2012/wordml" xmlns:w16cid="http://schemas.microsoft.com/office/word/2016/wordml/cid" xmlns:w16se="http://schemas.microsoft.com/office/word/2015/wordml/symex" xmlns:wpg="http://schemas.microsoft.com/office/word/2010/wordprocessingGroup" xmlns:wpi="http://schemas.microsoft.com/office/word/2010/wordprocessingInk" xmlns:wne="http://schemas.microsoft.com/office/word/2006/wordml" xmlns:wps="http://schemas.microsoft.com/office/word/2010/wordprocessingShape" mc:Ignorable="w14 w15 w16se w16cid wp14">
+  <w:p>
+    <w:pPr>
+      <w:pStyle w:val="Header"/>
+    </w:pPr>
+  </w:p>
+</w:hdr>
+</file>
+
 <file path=word/numbering.xml><?xml version="1.0" encoding="utf-8"?>
 <w:numbering xmlns:wpc="http://schemas.microsoft.com/office/word/2010/wordprocessingCanvas" xmlns:cx="http://schemas.microsoft.com/office/drawing/2014/chartex" xmlns:cx1="http://schemas.microsoft.com/office/drawing/2015/9/8/chartex" xmlns:cx2="http://schemas.microsoft.com/office/drawing/2015/10/21/chartex" xmlns:cx3="http://schemas.microsoft.com/office/drawing/2016/5/9/chartex" xmlns:cx4="http://schemas.microsoft.com/office/drawing/2016/5/10/chartex" xmlns:cx5="http://schemas.microsoft.com/office/drawing/2016/5/11/chartex" xmlns:cx6="http://schemas.microsoft.com/office/drawing/2016/5/12/chartex" xmlns:cx7="http://schemas.microsoft.com/office/drawing/2016/5/13/chartex" xmlns:cx8="http://schemas.microsoft.com/office/drawing/2016/5/14/chartex" xmlns:mc="http://schemas.openxmlformats.org/markup-compatibility/2006" xmlns:aink="http://schemas.microsoft.com/office/drawing/2016/ink" xmlns:am3d="http://schemas.microsoft.com/office/drawing/2017/model3d" xmlns:o="urn:schemas-microsoft-com:office:office" xmlns:r="http://schemas.openxmlformats.org/officeDocument/2006/relationships" xmlns:m="http://schemas.openxmlformats.org/officeDocument/2006/math" xmlns:v="urn:schemas-microsoft-com:vml" xmlns:wp14="http://schemas.microsoft.com/office/word/2010/wordprocessingDrawing" xmlns:wp="http://schemas.openxmlformats.org/drawingml/2006/wordprocessingDrawing" xmlns:w10="urn:schemas-microsoft-com:office:word" xmlns:w="http://schemas.openxmlformats.org/wordprocessingml/2006/main" xmlns:w14="http://schemas.microsoft.com/office/word/2010/wordml" xmlns:w15="http://schemas.microsoft.com/office/word/2012/wordml" xmlns:w16cid="http://schemas.microsoft.com/office/word/2016/wordml/cid" xmlns:w16se="http://schemas.microsoft.com/office/word/2015/wordml/symex" xmlns:wpg="http://schemas.microsoft.com/office/word/2010/wordprocessingGroup" xmlns:wpi="http://schemas.microsoft.com/office/word/2010/wordprocessingInk" xmlns:wne="http://schemas.microsoft.com/office/word/2006/wordml" xmlns:wps="http://schemas.microsoft.com/office/word/2010/wordprocessingShape" mc:Ignorable="w14 w15 w16se w16cid wp14">
   <w:abstractNum w:abstractNumId="0" w15:restartNumberingAfterBreak="0">
+    <w:nsid w:val="136C396E"/>
+    <w:multiLevelType w:val="hybridMultilevel"/>
+    <w:tmpl w:val="D9B8159A"/>
+    <w:lvl w:ilvl="0" w:tplc="04090001">
+      <w:start w:val="1"/>
+      <w:numFmt w:val="bullet"/>
+      <w:lvlText w:val=""/>
+      <w:lvlJc w:val="left"/>
+      <w:pPr>
+        <w:ind w:left="720" w:hanging="360"/>
+      </w:pPr>
+      <w:rPr>
+        <w:rFonts w:ascii="Symbol" w:hAnsi="Symbol" w:hint="default"/>
+      </w:rPr>
+    </w:lvl>
+    <w:lvl w:ilvl="1" w:tplc="04090003" w:tentative="1">
+      <w:start w:val="1"/>
+      <w:numFmt w:val="bullet"/>
+      <w:lvlText w:val="o"/>
+      <w:lvlJc w:val="left"/>
+      <w:pPr>
+        <w:ind w:left="1440" w:hanging="360"/>
+      </w:pPr>
+      <w:rPr>
+        <w:rFonts w:ascii="Courier New" w:hAnsi="Courier New" w:cs="Courier New" w:hint="default"/>
+      </w:rPr>
+    </w:lvl>
+    <w:lvl w:ilvl="2" w:tplc="04090005" w:tentative="1">
+      <w:start w:val="1"/>
+      <w:numFmt w:val="bullet"/>
+      <w:lvlText w:val=""/>
+      <w:lvlJc w:val="left"/>
+      <w:pPr>
+        <w:ind w:left="2160" w:hanging="360"/>
+      </w:pPr>
+      <w:rPr>
+        <w:rFonts w:ascii="Wingdings" w:hAnsi="Wingdings" w:hint="default"/>
+      </w:rPr>
+    </w:lvl>
+    <w:lvl w:ilvl="3" w:tplc="04090001" w:tentative="1">
+      <w:start w:val="1"/>
+      <w:numFmt w:val="bullet"/>
+      <w:lvlText w:val=""/>
+      <w:lvlJc w:val="left"/>
+      <w:pPr>
+        <w:ind w:left="2880" w:hanging="360"/>
+      </w:pPr>
+      <w:rPr>
+        <w:rFonts w:ascii="Symbol" w:hAnsi="Symbol" w:hint="default"/>
+      </w:rPr>
+    </w:lvl>
+    <w:lvl w:ilvl="4" w:tplc="04090003" w:tentative="1">
+      <w:start w:val="1"/>
+      <w:numFmt w:val="bullet"/>
+      <w:lvlText w:val="o"/>
+      <w:lvlJc w:val="left"/>
+      <w:pPr>
+        <w:ind w:left="3600" w:hanging="360"/>
+      </w:pPr>
+      <w:rPr>
+        <w:rFonts w:ascii="Courier New" w:hAnsi="Courier New" w:cs="Courier New" w:hint="default"/>
+      </w:rPr>
+    </w:lvl>
+    <w:lvl w:ilvl="5" w:tplc="04090005" w:tentative="1">
+      <w:start w:val="1"/>
+      <w:numFmt w:val="bullet"/>
+      <w:lvlText w:val=""/>
+      <w:lvlJc w:val="left"/>
+      <w:pPr>
+        <w:ind w:left="4320" w:hanging="360"/>
+      </w:pPr>
+      <w:rPr>
+        <w:rFonts w:ascii="Wingdings" w:hAnsi="Wingdings" w:hint="default"/>
+      </w:rPr>
+    </w:lvl>
+    <w:lvl w:ilvl="6" w:tplc="04090001" w:tentative="1">
+      <w:start w:val="1"/>
+      <w:numFmt w:val="bullet"/>
+      <w:lvlText w:val=""/>
+      <w:lvlJc w:val="left"/>
+      <w:pPr>
+        <w:ind w:left="5040" w:hanging="360"/>
+      </w:pPr>
+      <w:rPr>
+        <w:rFonts w:ascii="Symbol" w:hAnsi="Symbol" w:hint="default"/>
+      </w:rPr>
+    </w:lvl>
+    <w:lvl w:ilvl="7" w:tplc="04090003" w:tentative="1">
+      <w:start w:val="1"/>
+      <w:numFmt w:val="bullet"/>
+      <w:lvlText w:val="o"/>
+      <w:lvlJc w:val="left"/>
+      <w:pPr>
+        <w:ind w:left="5760" w:hanging="360"/>
+      </w:pPr>
+      <w:rPr>
+        <w:rFonts w:ascii="Courier New" w:hAnsi="Courier New" w:cs="Courier New" w:hint="default"/>
+      </w:rPr>
+    </w:lvl>
+    <w:lvl w:ilvl="8" w:tplc="04090005" w:tentative="1">
+      <w:start w:val="1"/>
+      <w:numFmt w:val="bullet"/>
+      <w:lvlText w:val=""/>
+      <w:lvlJc w:val="left"/>
+      <w:pPr>
+        <w:ind w:left="6480" w:hanging="360"/>
+      </w:pPr>
+      <w:rPr>
+        <w:rFonts w:ascii="Wingdings" w:hAnsi="Wingdings" w:hint="default"/>
+      </w:rPr>
+    </w:lvl>
+  </w:abstractNum>
+  <w:abstractNum w:abstractNumId="1" w15:restartNumberingAfterBreak="0">
+    <w:nsid w:val="15132EBA"/>
+    <w:multiLevelType w:val="hybridMultilevel"/>
+    <w:tmpl w:val="BA88AC12"/>
+    <w:lvl w:ilvl="0" w:tplc="0409000F">
+      <w:start w:val="1"/>
+      <w:numFmt w:val="decimal"/>
+      <w:lvlText w:val="%1."/>
+      <w:lvlJc w:val="left"/>
+      <w:pPr>
+        <w:ind w:left="720" w:hanging="360"/>
+      </w:pPr>
+    </w:lvl>
+    <w:lvl w:ilvl="1" w:tplc="04090019" w:tentative="1">
+      <w:start w:val="1"/>
+      <w:numFmt w:val="lowerLetter"/>
+      <w:lvlText w:val="%2."/>
+      <w:lvlJc w:val="left"/>
+      <w:pPr>
+        <w:ind w:left="1440" w:hanging="360"/>
+      </w:pPr>
+    </w:lvl>
+    <w:lvl w:ilvl="2" w:tplc="0409001B" w:tentative="1">
+      <w:start w:val="1"/>
+      <w:numFmt w:val="lowerRoman"/>
+      <w:lvlText w:val="%3."/>
+      <w:lvlJc w:val="right"/>
+      <w:pPr>
+        <w:ind w:left="2160" w:hanging="180"/>
+      </w:pPr>
+    </w:lvl>
+    <w:lvl w:ilvl="3" w:tplc="0409000F" w:tentative="1">
+      <w:start w:val="1"/>
+      <w:numFmt w:val="decimal"/>
+      <w:lvlText w:val="%4."/>
+      <w:lvlJc w:val="left"/>
+      <w:pPr>
+        <w:ind w:left="2880" w:hanging="360"/>
+      </w:pPr>
+    </w:lvl>
+    <w:lvl w:ilvl="4" w:tplc="04090019" w:tentative="1">
+      <w:start w:val="1"/>
+      <w:numFmt w:val="lowerLetter"/>
+      <w:lvlText w:val="%5."/>
+      <w:lvlJc w:val="left"/>
+      <w:pPr>
+        <w:ind w:left="3600" w:hanging="360"/>
+      </w:pPr>
+    </w:lvl>
+    <w:lvl w:ilvl="5" w:tplc="0409001B" w:tentative="1">
+      <w:start w:val="1"/>
+      <w:numFmt w:val="lowerRoman"/>
+      <w:lvlText w:val="%6."/>
+      <w:lvlJc w:val="right"/>
+      <w:pPr>
+        <w:ind w:left="4320" w:hanging="180"/>
+      </w:pPr>
+    </w:lvl>
+    <w:lvl w:ilvl="6" w:tplc="0409000F" w:tentative="1">
+      <w:start w:val="1"/>
+      <w:numFmt w:val="decimal"/>
+      <w:lvlText w:val="%7."/>
+      <w:lvlJc w:val="left"/>
+      <w:pPr>
+        <w:ind w:left="5040" w:hanging="360"/>
+      </w:pPr>
+    </w:lvl>
+    <w:lvl w:ilvl="7" w:tplc="04090019" w:tentative="1">
+      <w:start w:val="1"/>
+      <w:numFmt w:val="lowerLetter"/>
+      <w:lvlText w:val="%8."/>
+      <w:lvlJc w:val="left"/>
+      <w:pPr>
+        <w:ind w:left="5760" w:hanging="360"/>
+      </w:pPr>
+    </w:lvl>
+    <w:lvl w:ilvl="8" w:tplc="0409001B" w:tentative="1">
+      <w:start w:val="1"/>
+      <w:numFmt w:val="lowerRoman"/>
+      <w:lvlText w:val="%9."/>
+      <w:lvlJc w:val="right"/>
+      <w:pPr>
+        <w:ind w:left="6480" w:hanging="180"/>
+      </w:pPr>
+    </w:lvl>
+  </w:abstractNum>
+  <w:abstractNum w:abstractNumId="2" w15:restartNumberingAfterBreak="0">
     <w:nsid w:val="34B4279D"/>
     <w:multiLevelType w:val="hybridMultilevel"/>
     <w:tmpl w:val="D516464A"/>
@@ -1532,7 +2394,120 @@
       </w:rPr>
     </w:lvl>
   </w:abstractNum>
-  <w:abstractNum w:abstractNumId="1" w15:restartNumberingAfterBreak="0">
+  <w:abstractNum w:abstractNumId="3" w15:restartNumberingAfterBreak="0">
+    <w:nsid w:val="39151F69"/>
+    <w:multiLevelType w:val="hybridMultilevel"/>
+    <w:tmpl w:val="50DCA0F0"/>
+    <w:lvl w:ilvl="0" w:tplc="04090001">
+      <w:start w:val="1"/>
+      <w:numFmt w:val="bullet"/>
+      <w:lvlText w:val=""/>
+      <w:lvlJc w:val="left"/>
+      <w:pPr>
+        <w:ind w:left="720" w:hanging="360"/>
+      </w:pPr>
+      <w:rPr>
+        <w:rFonts w:ascii="Symbol" w:hAnsi="Symbol" w:hint="default"/>
+      </w:rPr>
+    </w:lvl>
+    <w:lvl w:ilvl="1" w:tplc="04090003" w:tentative="1">
+      <w:start w:val="1"/>
+      <w:numFmt w:val="bullet"/>
+      <w:lvlText w:val="o"/>
+      <w:lvlJc w:val="left"/>
+      <w:pPr>
+        <w:ind w:left="1440" w:hanging="360"/>
+      </w:pPr>
+      <w:rPr>
+        <w:rFonts w:ascii="Courier New" w:hAnsi="Courier New" w:cs="Courier New" w:hint="default"/>
+      </w:rPr>
+    </w:lvl>
+    <w:lvl w:ilvl="2" w:tplc="04090005" w:tentative="1">
+      <w:start w:val="1"/>
+      <w:numFmt w:val="bullet"/>
+      <w:lvlText w:val=""/>
+      <w:lvlJc w:val="left"/>
+      <w:pPr>
+        <w:ind w:left="2160" w:hanging="360"/>
+      </w:pPr>
+      <w:rPr>
+        <w:rFonts w:ascii="Wingdings" w:hAnsi="Wingdings" w:hint="default"/>
+      </w:rPr>
+    </w:lvl>
+    <w:lvl w:ilvl="3" w:tplc="04090001" w:tentative="1">
+      <w:start w:val="1"/>
+      <w:numFmt w:val="bullet"/>
+      <w:lvlText w:val=""/>
+      <w:lvlJc w:val="left"/>
+      <w:pPr>
+        <w:ind w:left="2880" w:hanging="360"/>
+      </w:pPr>
+      <w:rPr>
+        <w:rFonts w:ascii="Symbol" w:hAnsi="Symbol" w:hint="default"/>
+      </w:rPr>
+    </w:lvl>
+    <w:lvl w:ilvl="4" w:tplc="04090003" w:tentative="1">
+      <w:start w:val="1"/>
+      <w:numFmt w:val="bullet"/>
+      <w:lvlText w:val="o"/>
+      <w:lvlJc w:val="left"/>
+      <w:pPr>
+        <w:ind w:left="3600" w:hanging="360"/>
+      </w:pPr>
+      <w:rPr>
+        <w:rFonts w:ascii="Courier New" w:hAnsi="Courier New" w:cs="Courier New" w:hint="default"/>
+      </w:rPr>
+    </w:lvl>
+    <w:lvl w:ilvl="5" w:tplc="04090005" w:tentative="1">
+      <w:start w:val="1"/>
+      <w:numFmt w:val="bullet"/>
+      <w:lvlText w:val=""/>
+      <w:lvlJc w:val="left"/>
+      <w:pPr>
+        <w:ind w:left="4320" w:hanging="360"/>
+      </w:pPr>
+      <w:rPr>
+        <w:rFonts w:ascii="Wingdings" w:hAnsi="Wingdings" w:hint="default"/>
+      </w:rPr>
+    </w:lvl>
+    <w:lvl w:ilvl="6" w:tplc="04090001" w:tentative="1">
+      <w:start w:val="1"/>
+      <w:numFmt w:val="bullet"/>
+      <w:lvlText w:val=""/>
+      <w:lvlJc w:val="left"/>
+      <w:pPr>
+        <w:ind w:left="5040" w:hanging="360"/>
+      </w:pPr>
+      <w:rPr>
+        <w:rFonts w:ascii="Symbol" w:hAnsi="Symbol" w:hint="default"/>
+      </w:rPr>
+    </w:lvl>
+    <w:lvl w:ilvl="7" w:tplc="04090003" w:tentative="1">
+      <w:start w:val="1"/>
+      <w:numFmt w:val="bullet"/>
+      <w:lvlText w:val="o"/>
+      <w:lvlJc w:val="left"/>
+      <w:pPr>
+        <w:ind w:left="5760" w:hanging="360"/>
+      </w:pPr>
+      <w:rPr>
+        <w:rFonts w:ascii="Courier New" w:hAnsi="Courier New" w:cs="Courier New" w:hint="default"/>
+      </w:rPr>
+    </w:lvl>
+    <w:lvl w:ilvl="8" w:tplc="04090005" w:tentative="1">
+      <w:start w:val="1"/>
+      <w:numFmt w:val="bullet"/>
+      <w:lvlText w:val=""/>
+      <w:lvlJc w:val="left"/>
+      <w:pPr>
+        <w:ind w:left="6480" w:hanging="360"/>
+      </w:pPr>
+      <w:rPr>
+        <w:rFonts w:ascii="Wingdings" w:hAnsi="Wingdings" w:hint="default"/>
+      </w:rPr>
+    </w:lvl>
+  </w:abstractNum>
+  <w:abstractNum w:abstractNumId="4" w15:restartNumberingAfterBreak="0">
     <w:nsid w:val="496C0AD2"/>
     <w:multiLevelType w:val="hybridMultilevel"/>
     <w:tmpl w:val="8494CBC0"/>
@@ -1672,7 +2647,7 @@
       </w:rPr>
     </w:lvl>
   </w:abstractNum>
-  <w:abstractNum w:abstractNumId="2" w15:restartNumberingAfterBreak="0">
+  <w:abstractNum w:abstractNumId="5" w15:restartNumberingAfterBreak="0">
     <w:nsid w:val="4CB87F5D"/>
     <w:multiLevelType w:val="hybridMultilevel"/>
     <w:tmpl w:val="B066AB38"/>
@@ -1785,7 +2760,120 @@
       </w:pPr>
     </w:lvl>
   </w:abstractNum>
-  <w:abstractNum w:abstractNumId="3" w15:restartNumberingAfterBreak="0">
+  <w:abstractNum w:abstractNumId="6" w15:restartNumberingAfterBreak="0">
+    <w:nsid w:val="4E391662"/>
+    <w:multiLevelType w:val="hybridMultilevel"/>
+    <w:tmpl w:val="DCD09CB0"/>
+    <w:lvl w:ilvl="0" w:tplc="04090001">
+      <w:start w:val="1"/>
+      <w:numFmt w:val="bullet"/>
+      <w:lvlText w:val=""/>
+      <w:lvlJc w:val="left"/>
+      <w:pPr>
+        <w:ind w:left="720" w:hanging="360"/>
+      </w:pPr>
+      <w:rPr>
+        <w:rFonts w:ascii="Symbol" w:hAnsi="Symbol" w:hint="default"/>
+      </w:rPr>
+    </w:lvl>
+    <w:lvl w:ilvl="1" w:tplc="04090003" w:tentative="1">
+      <w:start w:val="1"/>
+      <w:numFmt w:val="bullet"/>
+      <w:lvlText w:val="o"/>
+      <w:lvlJc w:val="left"/>
+      <w:pPr>
+        <w:ind w:left="1440" w:hanging="360"/>
+      </w:pPr>
+      <w:rPr>
+        <w:rFonts w:ascii="Courier New" w:hAnsi="Courier New" w:cs="Courier New" w:hint="default"/>
+      </w:rPr>
+    </w:lvl>
+    <w:lvl w:ilvl="2" w:tplc="04090005" w:tentative="1">
+      <w:start w:val="1"/>
+      <w:numFmt w:val="bullet"/>
+      <w:lvlText w:val=""/>
+      <w:lvlJc w:val="left"/>
+      <w:pPr>
+        <w:ind w:left="2160" w:hanging="360"/>
+      </w:pPr>
+      <w:rPr>
+        <w:rFonts w:ascii="Wingdings" w:hAnsi="Wingdings" w:hint="default"/>
+      </w:rPr>
+    </w:lvl>
+    <w:lvl w:ilvl="3" w:tplc="04090001" w:tentative="1">
+      <w:start w:val="1"/>
+      <w:numFmt w:val="bullet"/>
+      <w:lvlText w:val=""/>
+      <w:lvlJc w:val="left"/>
+      <w:pPr>
+        <w:ind w:left="2880" w:hanging="360"/>
+      </w:pPr>
+      <w:rPr>
+        <w:rFonts w:ascii="Symbol" w:hAnsi="Symbol" w:hint="default"/>
+      </w:rPr>
+    </w:lvl>
+    <w:lvl w:ilvl="4" w:tplc="04090003" w:tentative="1">
+      <w:start w:val="1"/>
+      <w:numFmt w:val="bullet"/>
+      <w:lvlText w:val="o"/>
+      <w:lvlJc w:val="left"/>
+      <w:pPr>
+        <w:ind w:left="3600" w:hanging="360"/>
+      </w:pPr>
+      <w:rPr>
+        <w:rFonts w:ascii="Courier New" w:hAnsi="Courier New" w:cs="Courier New" w:hint="default"/>
+      </w:rPr>
+    </w:lvl>
+    <w:lvl w:ilvl="5" w:tplc="04090005" w:tentative="1">
+      <w:start w:val="1"/>
+      <w:numFmt w:val="bullet"/>
+      <w:lvlText w:val=""/>
+      <w:lvlJc w:val="left"/>
+      <w:pPr>
+        <w:ind w:left="4320" w:hanging="360"/>
+      </w:pPr>
+      <w:rPr>
+        <w:rFonts w:ascii="Wingdings" w:hAnsi="Wingdings" w:hint="default"/>
+      </w:rPr>
+    </w:lvl>
+    <w:lvl w:ilvl="6" w:tplc="04090001" w:tentative="1">
+      <w:start w:val="1"/>
+      <w:numFmt w:val="bullet"/>
+      <w:lvlText w:val=""/>
+      <w:lvlJc w:val="left"/>
+      <w:pPr>
+        <w:ind w:left="5040" w:hanging="360"/>
+      </w:pPr>
+      <w:rPr>
+        <w:rFonts w:ascii="Symbol" w:hAnsi="Symbol" w:hint="default"/>
+      </w:rPr>
+    </w:lvl>
+    <w:lvl w:ilvl="7" w:tplc="04090003" w:tentative="1">
+      <w:start w:val="1"/>
+      <w:numFmt w:val="bullet"/>
+      <w:lvlText w:val="o"/>
+      <w:lvlJc w:val="left"/>
+      <w:pPr>
+        <w:ind w:left="5760" w:hanging="360"/>
+      </w:pPr>
+      <w:rPr>
+        <w:rFonts w:ascii="Courier New" w:hAnsi="Courier New" w:cs="Courier New" w:hint="default"/>
+      </w:rPr>
+    </w:lvl>
+    <w:lvl w:ilvl="8" w:tplc="04090005" w:tentative="1">
+      <w:start w:val="1"/>
+      <w:numFmt w:val="bullet"/>
+      <w:lvlText w:val=""/>
+      <w:lvlJc w:val="left"/>
+      <w:pPr>
+        <w:ind w:left="6480" w:hanging="360"/>
+      </w:pPr>
+      <w:rPr>
+        <w:rFonts w:ascii="Wingdings" w:hAnsi="Wingdings" w:hint="default"/>
+      </w:rPr>
+    </w:lvl>
+  </w:abstractNum>
+  <w:abstractNum w:abstractNumId="7" w15:restartNumberingAfterBreak="0">
     <w:nsid w:val="578C6A78"/>
     <w:multiLevelType w:val="hybridMultilevel"/>
     <w:tmpl w:val="9A369CA8"/>
@@ -1901,7 +2989,7 @@
       </w:pPr>
     </w:lvl>
   </w:abstractNum>
-  <w:abstractNum w:abstractNumId="4" w15:restartNumberingAfterBreak="0">
+  <w:abstractNum w:abstractNumId="8" w15:restartNumberingAfterBreak="0">
     <w:nsid w:val="5B714F74"/>
     <w:multiLevelType w:val="hybridMultilevel"/>
     <w:tmpl w:val="CD12EB42"/>
@@ -2014,7 +3102,7 @@
       </w:pPr>
     </w:lvl>
   </w:abstractNum>
-  <w:abstractNum w:abstractNumId="5" w15:restartNumberingAfterBreak="0">
+  <w:abstractNum w:abstractNumId="9" w15:restartNumberingAfterBreak="0">
     <w:nsid w:val="663A0AEA"/>
     <w:multiLevelType w:val="hybridMultilevel"/>
     <w:tmpl w:val="D786BB9E"/>
@@ -2154,23 +3242,151 @@
       </w:rPr>
     </w:lvl>
   </w:abstractNum>
+  <w:abstractNum w:abstractNumId="10" w15:restartNumberingAfterBreak="0">
+    <w:nsid w:val="70FF424B"/>
+    <w:multiLevelType w:val="hybridMultilevel"/>
+    <w:tmpl w:val="E63C4078"/>
+    <w:lvl w:ilvl="0" w:tplc="0409000F">
+      <w:start w:val="1"/>
+      <w:numFmt w:val="decimal"/>
+      <w:lvlText w:val="%1."/>
+      <w:lvlJc w:val="left"/>
+      <w:pPr>
+        <w:ind w:left="720" w:hanging="360"/>
+      </w:pPr>
+      <w:rPr>
+        <w:rFonts w:hint="default"/>
+      </w:rPr>
+    </w:lvl>
+    <w:lvl w:ilvl="1" w:tplc="04090003" w:tentative="1">
+      <w:start w:val="1"/>
+      <w:numFmt w:val="bullet"/>
+      <w:lvlText w:val="o"/>
+      <w:lvlJc w:val="left"/>
+      <w:pPr>
+        <w:ind w:left="1440" w:hanging="360"/>
+      </w:pPr>
+      <w:rPr>
+        <w:rFonts w:ascii="Courier New" w:hAnsi="Courier New" w:cs="Courier New" w:hint="default"/>
+      </w:rPr>
+    </w:lvl>
+    <w:lvl w:ilvl="2" w:tplc="04090005" w:tentative="1">
+      <w:start w:val="1"/>
+      <w:numFmt w:val="bullet"/>
+      <w:lvlText w:val=""/>
+      <w:lvlJc w:val="left"/>
+      <w:pPr>
+        <w:ind w:left="2160" w:hanging="360"/>
+      </w:pPr>
+      <w:rPr>
+        <w:rFonts w:ascii="Wingdings" w:hAnsi="Wingdings" w:hint="default"/>
+      </w:rPr>
+    </w:lvl>
+    <w:lvl w:ilvl="3" w:tplc="04090001" w:tentative="1">
+      <w:start w:val="1"/>
+      <w:numFmt w:val="bullet"/>
+      <w:lvlText w:val=""/>
+      <w:lvlJc w:val="left"/>
+      <w:pPr>
+        <w:ind w:left="2880" w:hanging="360"/>
+      </w:pPr>
+      <w:rPr>
+        <w:rFonts w:ascii="Symbol" w:hAnsi="Symbol" w:hint="default"/>
+      </w:rPr>
+    </w:lvl>
+    <w:lvl w:ilvl="4" w:tplc="04090003" w:tentative="1">
+      <w:start w:val="1"/>
+      <w:numFmt w:val="bullet"/>
+      <w:lvlText w:val="o"/>
+      <w:lvlJc w:val="left"/>
+      <w:pPr>
+        <w:ind w:left="3600" w:hanging="360"/>
+      </w:pPr>
+      <w:rPr>
+        <w:rFonts w:ascii="Courier New" w:hAnsi="Courier New" w:cs="Courier New" w:hint="default"/>
+      </w:rPr>
+    </w:lvl>
+    <w:lvl w:ilvl="5" w:tplc="04090005" w:tentative="1">
+      <w:start w:val="1"/>
+      <w:numFmt w:val="bullet"/>
+      <w:lvlText w:val=""/>
+      <w:lvlJc w:val="left"/>
+      <w:pPr>
+        <w:ind w:left="4320" w:hanging="360"/>
+      </w:pPr>
+      <w:rPr>
+        <w:rFonts w:ascii="Wingdings" w:hAnsi="Wingdings" w:hint="default"/>
+      </w:rPr>
+    </w:lvl>
+    <w:lvl w:ilvl="6" w:tplc="04090001" w:tentative="1">
+      <w:start w:val="1"/>
+      <w:numFmt w:val="bullet"/>
+      <w:lvlText w:val=""/>
+      <w:lvlJc w:val="left"/>
+      <w:pPr>
+        <w:ind w:left="5040" w:hanging="360"/>
+      </w:pPr>
+      <w:rPr>
+        <w:rFonts w:ascii="Symbol" w:hAnsi="Symbol" w:hint="default"/>
+      </w:rPr>
+    </w:lvl>
+    <w:lvl w:ilvl="7" w:tplc="04090003" w:tentative="1">
+      <w:start w:val="1"/>
+      <w:numFmt w:val="bullet"/>
+      <w:lvlText w:val="o"/>
+      <w:lvlJc w:val="left"/>
+      <w:pPr>
+        <w:ind w:left="5760" w:hanging="360"/>
+      </w:pPr>
+      <w:rPr>
+        <w:rFonts w:ascii="Courier New" w:hAnsi="Courier New" w:cs="Courier New" w:hint="default"/>
+      </w:rPr>
+    </w:lvl>
+    <w:lvl w:ilvl="8" w:tplc="04090005" w:tentative="1">
+      <w:start w:val="1"/>
+      <w:numFmt w:val="bullet"/>
+      <w:lvlText w:val=""/>
+      <w:lvlJc w:val="left"/>
+      <w:pPr>
+        <w:ind w:left="6480" w:hanging="360"/>
+      </w:pPr>
+      <w:rPr>
+        <w:rFonts w:ascii="Wingdings" w:hAnsi="Wingdings" w:hint="default"/>
+      </w:rPr>
+    </w:lvl>
+  </w:abstractNum>
   <w:num w:numId="1">
+    <w:abstractNumId w:val="8"/>
+  </w:num>
+  <w:num w:numId="2">
+    <w:abstractNumId w:val="9"/>
+  </w:num>
+  <w:num w:numId="3">
     <w:abstractNumId w:val="4"/>
   </w:num>
-  <w:num w:numId="2">
+  <w:num w:numId="4">
+    <w:abstractNumId w:val="2"/>
+  </w:num>
+  <w:num w:numId="5">
     <w:abstractNumId w:val="5"/>
   </w:num>
-  <w:num w:numId="3">
+  <w:num w:numId="6">
+    <w:abstractNumId w:val="7"/>
+  </w:num>
+  <w:num w:numId="7">
     <w:abstractNumId w:val="1"/>
   </w:num>
-  <w:num w:numId="4">
+  <w:num w:numId="8">
+    <w:abstractNumId w:val="6"/>
+  </w:num>
+  <w:num w:numId="9">
     <w:abstractNumId w:val="0"/>
   </w:num>
-  <w:num w:numId="5">
-    <w:abstractNumId w:val="2"/>
+  <w:num w:numId="10">
+    <w:abstractNumId w:val="3"/>
   </w:num>
-  <w:num w:numId="6">
-    <w:abstractNumId w:val="3"/>
+  <w:num w:numId="11">
+    <w:abstractNumId w:val="10"/>
   </w:num>
 </w:numbering>
 </file>
@@ -2577,6 +3793,7 @@
   <w:style w:type="character" w:default="1" w:styleId="DefaultParagraphFont">
     <w:name w:val="Default Paragraph Font"/>
     <w:uiPriority w:val="1"/>
+    <w:semiHidden/>
     <w:unhideWhenUsed/>
   </w:style>
   <w:style w:type="table" w:default="1" w:styleId="TableNormal">
@@ -2648,6 +3865,61 @@
         <w:insideV w:val="single" w:sz="4" w:space="0" w:color="auto"/>
       </w:tblBorders>
     </w:tblPr>
+  </w:style>
+  <w:style w:type="paragraph" w:styleId="ListParagraph">
+    <w:name w:val="List Paragraph"/>
+    <w:basedOn w:val="Normal"/>
+    <w:uiPriority w:val="34"/>
+    <w:qFormat/>
+    <w:rsid w:val="00385223"/>
+    <w:pPr>
+      <w:ind w:left="720"/>
+      <w:contextualSpacing/>
+    </w:pPr>
+  </w:style>
+  <w:style w:type="paragraph" w:styleId="Header">
+    <w:name w:val="header"/>
+    <w:basedOn w:val="Normal"/>
+    <w:link w:val="HeaderChar"/>
+    <w:uiPriority w:val="99"/>
+    <w:unhideWhenUsed/>
+    <w:rsid w:val="00626445"/>
+    <w:pPr>
+      <w:tabs>
+        <w:tab w:val="center" w:pos="4680"/>
+        <w:tab w:val="right" w:pos="9360"/>
+      </w:tabs>
+      <w:spacing w:after="0" w:line="240" w:lineRule="auto"/>
+    </w:pPr>
+  </w:style>
+  <w:style w:type="character" w:customStyle="1" w:styleId="HeaderChar">
+    <w:name w:val="Header Char"/>
+    <w:basedOn w:val="DefaultParagraphFont"/>
+    <w:link w:val="Header"/>
+    <w:uiPriority w:val="99"/>
+    <w:rsid w:val="00626445"/>
+  </w:style>
+  <w:style w:type="paragraph" w:styleId="Footer">
+    <w:name w:val="footer"/>
+    <w:basedOn w:val="Normal"/>
+    <w:link w:val="FooterChar"/>
+    <w:uiPriority w:val="99"/>
+    <w:unhideWhenUsed/>
+    <w:rsid w:val="00626445"/>
+    <w:pPr>
+      <w:tabs>
+        <w:tab w:val="center" w:pos="4680"/>
+        <w:tab w:val="right" w:pos="9360"/>
+      </w:tabs>
+      <w:spacing w:after="0" w:line="240" w:lineRule="auto"/>
+    </w:pPr>
+  </w:style>
+  <w:style w:type="character" w:customStyle="1" w:styleId="FooterChar">
+    <w:name w:val="Footer Char"/>
+    <w:basedOn w:val="DefaultParagraphFont"/>
+    <w:link w:val="Footer"/>
+    <w:uiPriority w:val="99"/>
+    <w:rsid w:val="00626445"/>
   </w:style>
 </w:styles>
 </file>

</xml_diff>